<commit_message>
small build updates, google analytics
</commit_message>
<xml_diff>
--- a/docs/code_files/formats/part2_intro_code_docx.docx
+++ b/docs/code_files/formats/part2_intro_code_docx.docx
@@ -100,8 +100,8 @@
       </w:r>
       <w:r>
         <w:rPr>
+          <w:b/>
           <w:bCs/>
-          <w:b/>
         </w:rPr>
         <w:t xml:space="preserve">Part 2: Quarto Introduction</w:t>
       </w:r>
@@ -140,16 +140,16 @@
     </w:p>
     <w:p>
       <w:pPr>
+        <w:pStyle w:val="Compact"/>
         <w:numPr>
           <w:ilvl w:val="0"/>
           <w:numId w:val="1001"/>
         </w:numPr>
-        <w:pStyle w:val="Compact"/>
-      </w:pPr>
-      <w:r>
-        <w:rPr>
+      </w:pPr>
+      <w:r>
+        <w:rPr>
+          <w:i/>
           <w:iCs/>
-          <w:i/>
         </w:rPr>
         <w:t xml:space="preserve">Text</w:t>
       </w:r>
@@ -159,11 +159,11 @@
     </w:p>
     <w:p>
       <w:pPr>
+        <w:pStyle w:val="Compact"/>
         <w:numPr>
           <w:ilvl w:val="0"/>
           <w:numId w:val="1001"/>
         </w:numPr>
-        <w:pStyle w:val="Compact"/>
       </w:pPr>
       <w:r>
         <w:t xml:space="preserve">Code chunks</w:t>
@@ -171,11 +171,11 @@
     </w:p>
     <w:p>
       <w:pPr>
+        <w:pStyle w:val="Compact"/>
         <w:numPr>
           <w:ilvl w:val="0"/>
           <w:numId w:val="1001"/>
         </w:numPr>
-        <w:pStyle w:val="Compact"/>
       </w:pPr>
       <w:r>
         <w:t xml:space="preserve">YAML metadata</w:t>
@@ -196,21 +196,21 @@
       </w:pPr>
       <w:r>
         <w:rPr>
+          <w:i/>
           <w:iCs/>
+        </w:rPr>
+        <w:t xml:space="preserve">This text is in italics</w:t>
+      </w:r>
+      <w:r>
+        <w:t xml:space="preserve">, but</w:t>
+      </w:r>
+      <w:r>
+        <w:t xml:space="preserve"> </w:t>
+      </w:r>
+      <w:r>
+        <w:rPr>
           <w:i/>
-        </w:rPr>
-        <w:t xml:space="preserve">This text is in italics</w:t>
-      </w:r>
-      <w:r>
-        <w:t xml:space="preserve">, but</w:t>
-      </w:r>
-      <w:r>
-        <w:t xml:space="preserve"> </w:t>
-      </w:r>
-      <w:r>
-        <w:rPr>
           <w:iCs/>
-          <w:i/>
         </w:rPr>
         <w:t xml:space="preserve">so is this text</w:t>
       </w:r>
@@ -224,24 +224,24 @@
       </w:pPr>
       <w:r>
         <w:rPr>
+          <w:b/>
           <w:bCs/>
+        </w:rPr>
+        <w:t xml:space="preserve">Bold</w:t>
+      </w:r>
+      <w:r>
+        <w:t xml:space="preserve"> </w:t>
+      </w:r>
+      <w:r>
+        <w:t xml:space="preserve">also has</w:t>
+      </w:r>
+      <w:r>
+        <w:t xml:space="preserve"> </w:t>
+      </w:r>
+      <w:r>
+        <w:rPr>
           <w:b/>
-        </w:rPr>
-        <w:t xml:space="preserve">Bold</w:t>
-      </w:r>
-      <w:r>
-        <w:t xml:space="preserve"> </w:t>
-      </w:r>
-      <w:r>
-        <w:t xml:space="preserve">also has</w:t>
-      </w:r>
-      <w:r>
-        <w:t xml:space="preserve"> </w:t>
-      </w:r>
-      <w:r>
-        <w:rPr>
           <w:bCs/>
-          <w:b/>
         </w:rPr>
         <w:t xml:space="preserve">2 options</w:t>
       </w:r>
@@ -480,11 +480,11 @@
     </w:p>
     <w:p>
       <w:pPr>
+        <w:pStyle w:val="Compact"/>
         <w:numPr>
           <w:ilvl w:val="0"/>
           <w:numId w:val="1002"/>
         </w:numPr>
-        <w:pStyle w:val="Compact"/>
       </w:pPr>
       <w:r>
         <w:t xml:space="preserve">This is an</w:t>
@@ -494,19 +494,19 @@
       </w:r>
       <w:r>
         <w:rPr>
+          <w:b/>
           <w:bCs/>
-          <w:b/>
         </w:rPr>
         <w:t xml:space="preserve">unnumbered list</w:t>
       </w:r>
     </w:p>
     <w:p>
       <w:pPr>
+        <w:pStyle w:val="Compact"/>
         <w:numPr>
           <w:ilvl w:val="1"/>
           <w:numId w:val="1003"/>
         </w:numPr>
-        <w:pStyle w:val="Compact"/>
       </w:pPr>
       <w:r>
         <w:t xml:space="preserve">with</w:t>
@@ -516,19 +516,19 @@
       </w:r>
       <w:r>
         <w:rPr>
+          <w:i/>
           <w:iCs/>
-          <w:i/>
         </w:rPr>
         <w:t xml:space="preserve">sub-items</w:t>
       </w:r>
     </w:p>
     <w:p>
       <w:pPr>
+        <w:pStyle w:val="Compact"/>
         <w:numPr>
           <w:ilvl w:val="2"/>
           <w:numId w:val="1004"/>
         </w:numPr>
-        <w:pStyle w:val="Compact"/>
       </w:pPr>
       <w:r>
         <w:t xml:space="preserve">and</w:t>
@@ -538,8 +538,8 @@
       </w:r>
       <w:r>
         <w:rPr>
+          <w:i/>
           <w:iCs/>
-          <w:i/>
         </w:rPr>
         <w:t xml:space="preserve">sub-sub-items</w:t>
       </w:r>
@@ -549,11 +549,11 @@
     </w:p>
     <w:p>
       <w:pPr>
+        <w:pStyle w:val="Compact"/>
         <w:numPr>
           <w:ilvl w:val="3"/>
           <w:numId w:val="1005"/>
         </w:numPr>
-        <w:pStyle w:val="Compact"/>
       </w:pPr>
       <w:r>
         <w:t xml:space="preserve">or even deeper.</w:t>
@@ -561,11 +561,11 @@
     </w:p>
     <w:p>
       <w:pPr>
+        <w:pStyle w:val="Compact"/>
         <w:numPr>
           <w:ilvl w:val="0"/>
           <w:numId w:val="1002"/>
         </w:numPr>
-        <w:pStyle w:val="Compact"/>
       </w:pPr>
       <w:r>
         <w:t xml:space="preserve">You can use characters *, +, and - interchangeably to create lists.</w:t>
@@ -573,11 +573,11 @@
     </w:p>
     <w:p>
       <w:pPr>
+        <w:pStyle w:val="Compact"/>
         <w:numPr>
           <w:ilvl w:val="1"/>
           <w:numId w:val="1006"/>
         </w:numPr>
-        <w:pStyle w:val="Compact"/>
       </w:pPr>
       <w:r>
         <w:t xml:space="preserve">The order of the</w:t>
@@ -585,11 +585,11 @@
     </w:p>
     <w:p>
       <w:pPr>
+        <w:pStyle w:val="Compact"/>
         <w:numPr>
           <w:ilvl w:val="2"/>
           <w:numId w:val="1007"/>
         </w:numPr>
-        <w:pStyle w:val="Compact"/>
       </w:pPr>
       <w:r>
         <w:t xml:space="preserve">character types is not important</w:t>
@@ -597,11 +597,11 @@
     </w:p>
     <w:p>
       <w:pPr>
+        <w:pStyle w:val="Compact"/>
         <w:numPr>
           <w:ilvl w:val="2"/>
           <w:numId w:val="1007"/>
         </w:numPr>
-        <w:pStyle w:val="Compact"/>
       </w:pPr>
       <w:r>
         <w:t xml:space="preserve">and character types can be repeated.</w:t>
@@ -619,8 +619,8 @@
       </w:r>
       <w:r>
         <w:rPr>
+          <w:i/>
           <w:iCs/>
-          <w:i/>
         </w:rPr>
         <w:t xml:space="preserve">is</w:t>
       </w:r>
@@ -635,8 +635,8 @@
       </w:r>
       <w:r>
         <w:rPr>
+          <w:b/>
           <w:bCs/>
-          <w:b/>
         </w:rPr>
         <w:t xml:space="preserve">spacing</w:t>
       </w:r>
@@ -646,11 +646,11 @@
     </w:p>
     <w:p>
       <w:pPr>
+        <w:pStyle w:val="Compact"/>
         <w:numPr>
           <w:ilvl w:val="0"/>
           <w:numId w:val="1008"/>
         </w:numPr>
-        <w:pStyle w:val="Compact"/>
       </w:pPr>
       <w:r>
         <w:t xml:space="preserve">indent each</w:t>
@@ -658,11 +658,11 @@
     </w:p>
     <w:p>
       <w:pPr>
+        <w:pStyle w:val="Compact"/>
         <w:numPr>
           <w:ilvl w:val="1"/>
           <w:numId w:val="1009"/>
         </w:numPr>
-        <w:pStyle w:val="Compact"/>
       </w:pPr>
       <w:r>
         <w:t xml:space="preserve">sub-level with a tab and make sure</w:t>
@@ -673,11 +673,11 @@
     </w:p>
     <w:p>
       <w:pPr>
+        <w:pStyle w:val="Compact"/>
         <w:numPr>
           <w:ilvl w:val="1"/>
           <w:numId w:val="1009"/>
         </w:numPr>
-        <w:pStyle w:val="Compact"/>
       </w:pPr>
       <w:r>
         <w:t xml:space="preserve">there is a</w:t>
@@ -687,8 +687,8 @@
       </w:r>
       <w:r>
         <w:rPr>
+          <w:b/>
           <w:bCs/>
-          <w:b/>
         </w:rPr>
         <w:t xml:space="preserve">space between the character starting the list and the first bit of text</w:t>
       </w:r>
@@ -740,11 +740,11 @@
     </w:p>
     <w:p>
       <w:pPr>
+        <w:pStyle w:val="Compact"/>
         <w:numPr>
           <w:ilvl w:val="0"/>
           <w:numId w:val="1010"/>
         </w:numPr>
-        <w:pStyle w:val="Compact"/>
       </w:pPr>
       <w:r>
         <w:t xml:space="preserve">This is a</w:t>
@@ -754,8 +754,8 @@
       </w:r>
       <w:r>
         <w:rPr>
+          <w:b/>
           <w:bCs/>
-          <w:b/>
         </w:rPr>
         <w:t xml:space="preserve">Numbered list</w:t>
       </w:r>
@@ -765,11 +765,11 @@
     </w:p>
     <w:p>
       <w:pPr>
+        <w:pStyle w:val="Compact"/>
         <w:numPr>
           <w:ilvl w:val="0"/>
           <w:numId w:val="1010"/>
         </w:numPr>
-        <w:pStyle w:val="Compact"/>
       </w:pPr>
       <w:r>
         <w:t xml:space="preserve">which can have</w:t>
@@ -777,11 +777,11 @@
     </w:p>
     <w:p>
       <w:pPr>
+        <w:pStyle w:val="Compact"/>
         <w:numPr>
           <w:ilvl w:val="1"/>
           <w:numId w:val="1011"/>
         </w:numPr>
-        <w:pStyle w:val="Compact"/>
       </w:pPr>
       <w:r>
         <w:t xml:space="preserve">sub</w:t>
@@ -789,11 +789,11 @@
     </w:p>
     <w:p>
       <w:pPr>
+        <w:pStyle w:val="Compact"/>
         <w:numPr>
           <w:ilvl w:val="1"/>
           <w:numId w:val="1011"/>
         </w:numPr>
-        <w:pStyle w:val="Compact"/>
       </w:pPr>
       <w:r>
         <w:t xml:space="preserve">items</w:t>
@@ -801,11 +801,11 @@
     </w:p>
     <w:p>
       <w:pPr>
+        <w:pStyle w:val="Compact"/>
         <w:numPr>
           <w:ilvl w:val="2"/>
           <w:numId w:val="1012"/>
         </w:numPr>
-        <w:pStyle w:val="Compact"/>
       </w:pPr>
       <w:r>
         <w:t xml:space="preserve">and</w:t>
@@ -813,11 +813,11 @@
     </w:p>
     <w:p>
       <w:pPr>
+        <w:pStyle w:val="Compact"/>
         <w:numPr>
           <w:ilvl w:val="2"/>
           <w:numId w:val="1012"/>
         </w:numPr>
-        <w:pStyle w:val="Compact"/>
       </w:pPr>
       <w:r>
         <w:t xml:space="preserve">sub-sub-items.</w:t>
@@ -833,11 +833,11 @@
     </w:p>
     <w:p>
       <w:pPr>
+        <w:pStyle w:val="Compact"/>
         <w:numPr>
           <w:ilvl w:val="0"/>
           <w:numId w:val="1013"/>
         </w:numPr>
-        <w:pStyle w:val="Compact"/>
       </w:pPr>
       <w:r>
         <w:t xml:space="preserve">create numbered lists</w:t>
@@ -845,11 +845,11 @@
     </w:p>
     <w:p>
       <w:pPr>
+        <w:pStyle w:val="Compact"/>
         <w:numPr>
           <w:ilvl w:val="0"/>
           <w:numId w:val="1013"/>
         </w:numPr>
-        <w:pStyle w:val="Compact"/>
       </w:pPr>
       <w:r>
         <w:t xml:space="preserve">by repeating</w:t>
@@ -857,11 +857,11 @@
     </w:p>
     <w:p>
       <w:pPr>
+        <w:pStyle w:val="Compact"/>
         <w:numPr>
           <w:ilvl w:val="0"/>
           <w:numId w:val="1013"/>
         </w:numPr>
-        <w:pStyle w:val="Compact"/>
       </w:pPr>
       <w:r>
         <w:rPr>
@@ -878,11 +878,11 @@
     </w:p>
     <w:p>
       <w:pPr>
+        <w:pStyle w:val="Compact"/>
         <w:numPr>
           <w:ilvl w:val="1"/>
           <w:numId w:val="1014"/>
         </w:numPr>
-        <w:pStyle w:val="Compact"/>
       </w:pPr>
       <w:r>
         <w:t xml:space="preserve">Each bullet</w:t>
@@ -890,11 +890,11 @@
     </w:p>
     <w:p>
       <w:pPr>
+        <w:pStyle w:val="Compact"/>
         <w:numPr>
           <w:ilvl w:val="1"/>
           <w:numId w:val="1014"/>
         </w:numPr>
-        <w:pStyle w:val="Compact"/>
       </w:pPr>
       <w:r>
         <w:t xml:space="preserve">can start with</w:t>
@@ -902,11 +902,11 @@
     </w:p>
     <w:p>
       <w:pPr>
+        <w:pStyle w:val="Compact"/>
         <w:numPr>
           <w:ilvl w:val="1"/>
           <w:numId w:val="1014"/>
         </w:numPr>
-        <w:pStyle w:val="Compact"/>
       </w:pPr>
       <w:r>
         <w:rPr>
@@ -932,11 +932,11 @@
     </w:p>
     <w:p>
       <w:pPr>
+        <w:pStyle w:val="Compact"/>
         <w:numPr>
           <w:ilvl w:val="2"/>
           <w:numId w:val="1015"/>
         </w:numPr>
-        <w:pStyle w:val="Compact"/>
       </w:pPr>
       <w:r>
         <w:t xml:space="preserve">or</w:t>
@@ -956,11 +956,11 @@
     </w:p>
     <w:p>
       <w:pPr>
+        <w:pStyle w:val="Compact"/>
         <w:numPr>
           <w:ilvl w:val="2"/>
           <w:numId w:val="1015"/>
         </w:numPr>
-        <w:pStyle w:val="Compact"/>
       </w:pPr>
       <w:r>
         <w:t xml:space="preserve">in theory…</w:t>
@@ -976,11 +976,11 @@
     </w:p>
     <w:p>
       <w:pPr>
+        <w:pStyle w:val="Compact"/>
         <w:numPr>
           <w:ilvl w:val="0"/>
           <w:numId w:val="1016"/>
         </w:numPr>
-        <w:pStyle w:val="Compact"/>
       </w:pPr>
       <w:r>
         <w:t xml:space="preserve">the numbering restarts</w:t>
@@ -988,11 +988,11 @@
     </w:p>
     <w:p>
       <w:pPr>
+        <w:pStyle w:val="Compact"/>
         <w:numPr>
           <w:ilvl w:val="0"/>
           <w:numId w:val="1016"/>
         </w:numPr>
-        <w:pStyle w:val="Compact"/>
       </w:pPr>
       <w:r>
         <w:t xml:space="preserve">at 1. though.</w:t>
@@ -1008,11 +1008,11 @@
     </w:p>
     <w:p>
       <w:pPr>
+        <w:pStyle w:val="Compact"/>
         <w:numPr>
           <w:ilvl w:val="0"/>
           <w:numId w:val="1017"/>
         </w:numPr>
-        <w:pStyle w:val="Compact"/>
       </w:pPr>
       <w:r>
         <w:t xml:space="preserve">whose numbering</w:t>
@@ -1028,11 +1028,11 @@
     </w:p>
     <w:p>
       <w:pPr>
+        <w:pStyle w:val="Compact"/>
         <w:numPr>
           <w:ilvl w:val="0"/>
           <w:numId w:val="1017"/>
         </w:numPr>
-        <w:pStyle w:val="Compact"/>
       </w:pPr>
       <w:r>
         <w:t xml:space="preserve">get interrupted,</w:t>
@@ -1040,11 +1040,11 @@
     </w:p>
     <w:p>
       <w:pPr>
+        <w:pStyle w:val="Compact"/>
         <w:numPr>
           <w:ilvl w:val="0"/>
           <w:numId w:val="1017"/>
         </w:numPr>
-        <w:pStyle w:val="Compact"/>
       </w:pPr>
       <w:r>
         <w:t xml:space="preserve">use</w:t>
@@ -1074,11 +1074,11 @@
     </w:p>
     <w:p>
       <w:pPr>
+        <w:pStyle w:val="Compact"/>
         <w:numPr>
           <w:ilvl w:val="0"/>
           <w:numId w:val="1018"/>
         </w:numPr>
-        <w:pStyle w:val="Compact"/>
       </w:pPr>
       <w:r>
         <w:t xml:space="preserve">You can also create</w:t>
@@ -1088,8 +1088,8 @@
       </w:r>
       <w:r>
         <w:rPr>
+          <w:i/>
           <w:iCs/>
-          <w:i/>
         </w:rPr>
         <w:t xml:space="preserve">tasks</w:t>
       </w:r>
@@ -1099,11 +1099,11 @@
     </w:p>
     <w:p>
       <w:pPr>
+        <w:pStyle w:val="Compact"/>
         <w:numPr>
           <w:ilvl w:val="0"/>
           <w:numId w:val="1018"/>
         </w:numPr>
-        <w:pStyle w:val="Compact"/>
       </w:pPr>
       <w:r>
         <w:t xml:space="preserve">Note that you can check off boxes in the slides!</w:t>
@@ -1119,11 +1119,11 @@
     </w:p>
     <w:p>
       <w:pPr>
+        <w:pStyle w:val="Compact"/>
         <w:numPr>
           <w:ilvl w:val="0"/>
           <w:numId w:val="1019"/>
         </w:numPr>
-        <w:pStyle w:val="Compact"/>
       </w:pPr>
       <w:r>
         <w:t xml:space="preserve">☒ Formatting text</w:t>
@@ -1131,11 +1131,11 @@
     </w:p>
     <w:p>
       <w:pPr>
+        <w:pStyle w:val="Compact"/>
         <w:numPr>
           <w:ilvl w:val="0"/>
           <w:numId w:val="1019"/>
         </w:numPr>
-        <w:pStyle w:val="Compact"/>
       </w:pPr>
       <w:r>
         <w:t xml:space="preserve">☒ Headers</w:t>
@@ -1143,11 +1143,11 @@
     </w:p>
     <w:p>
       <w:pPr>
+        <w:pStyle w:val="Compact"/>
         <w:numPr>
           <w:ilvl w:val="0"/>
           <w:numId w:val="1019"/>
         </w:numPr>
-        <w:pStyle w:val="Compact"/>
       </w:pPr>
       <w:r>
         <w:t xml:space="preserve">☐ Lists</w:t>
@@ -1155,11 +1155,11 @@
     </w:p>
     <w:p>
       <w:pPr>
+        <w:pStyle w:val="Compact"/>
         <w:numPr>
           <w:ilvl w:val="1"/>
           <w:numId w:val="1020"/>
         </w:numPr>
-        <w:pStyle w:val="Compact"/>
       </w:pPr>
       <w:r>
         <w:t xml:space="preserve">☒ Unnumbered lists</w:t>
@@ -1167,11 +1167,11 @@
     </w:p>
     <w:p>
       <w:pPr>
+        <w:pStyle w:val="Compact"/>
         <w:numPr>
           <w:ilvl w:val="1"/>
           <w:numId w:val="1020"/>
         </w:numPr>
-        <w:pStyle w:val="Compact"/>
       </w:pPr>
       <w:r>
         <w:t xml:space="preserve">☒ Numbered lists</w:t>
@@ -1179,11 +1179,11 @@
     </w:p>
     <w:p>
       <w:pPr>
+        <w:pStyle w:val="Compact"/>
         <w:numPr>
           <w:ilvl w:val="1"/>
           <w:numId w:val="1020"/>
         </w:numPr>
-        <w:pStyle w:val="Compact"/>
       </w:pPr>
       <w:r>
         <w:t xml:space="preserve">☐ To-do lists</w:t>
@@ -1191,11 +1191,11 @@
     </w:p>
     <w:p>
       <w:pPr>
+        <w:pStyle w:val="Compact"/>
         <w:numPr>
           <w:ilvl w:val="0"/>
           <w:numId w:val="1019"/>
         </w:numPr>
-        <w:pStyle w:val="Compact"/>
       </w:pPr>
       <w:r>
         <w:t xml:space="preserve">☐ Hyperlinks</w:t>
@@ -1203,11 +1203,11 @@
     </w:p>
     <w:p>
       <w:pPr>
+        <w:pStyle w:val="Compact"/>
         <w:numPr>
           <w:ilvl w:val="0"/>
           <w:numId w:val="1019"/>
         </w:numPr>
-        <w:pStyle w:val="Compact"/>
       </w:pPr>
       <w:r>
         <w:t xml:space="preserve">☐ Images</w:t>
@@ -1225,27 +1225,27 @@
     </w:p>
     <w:p>
       <w:pPr>
+        <w:pStyle w:val="Compact"/>
         <w:numPr>
           <w:ilvl w:val="0"/>
           <w:numId w:val="1021"/>
         </w:numPr>
-        <w:pStyle w:val="Compact"/>
-      </w:pPr>
-      <w:r>
-        <w:rPr>
+      </w:pPr>
+      <w:r>
+        <w:rPr>
+          <w:b/>
           <w:bCs/>
-          <w:b/>
         </w:rPr>
         <w:t xml:space="preserve">Part 1</w:t>
       </w:r>
     </w:p>
     <w:p>
       <w:pPr>
+        <w:pStyle w:val="Compact"/>
         <w:numPr>
           <w:ilvl w:val="1"/>
           <w:numId w:val="1022"/>
         </w:numPr>
-        <w:pStyle w:val="Compact"/>
       </w:pPr>
       <w:r>
         <w:t xml:space="preserve">Using the visual editor, practice formatting text in your qmd file, such as making text</w:t>
@@ -1255,8 +1255,8 @@
       </w:r>
       <w:r>
         <w:rPr>
+          <w:b/>
           <w:bCs/>
-          <w:b/>
         </w:rPr>
         <w:t xml:space="preserve">bold</w:t>
       </w:r>
@@ -1268,8 +1268,8 @@
       </w:r>
       <w:r>
         <w:rPr>
+          <w:i/>
           <w:iCs/>
-          <w:i/>
         </w:rPr>
         <w:t xml:space="preserve">italicized</w:t>
       </w:r>
@@ -1294,11 +1294,11 @@
     </w:p>
     <w:p>
       <w:pPr>
+        <w:pStyle w:val="Compact"/>
         <w:numPr>
           <w:ilvl w:val="1"/>
           <w:numId w:val="1022"/>
         </w:numPr>
-        <w:pStyle w:val="Compact"/>
       </w:pPr>
       <w:r>
         <w:t xml:space="preserve">Add 1</w:t>
@@ -1336,11 +1336,11 @@
     </w:p>
     <w:p>
       <w:pPr>
+        <w:pStyle w:val="Compact"/>
         <w:numPr>
           <w:ilvl w:val="1"/>
           <w:numId w:val="1022"/>
         </w:numPr>
-        <w:pStyle w:val="Compact"/>
       </w:pPr>
       <w:r>
         <w:t xml:space="preserve">Add a list with a</w:t>
@@ -1348,11 +1348,11 @@
     </w:p>
     <w:p>
       <w:pPr>
+        <w:pStyle w:val="Compact"/>
         <w:numPr>
           <w:ilvl w:val="2"/>
           <w:numId w:val="1023"/>
         </w:numPr>
-        <w:pStyle w:val="Compact"/>
       </w:pPr>
       <w:r>
         <w:t xml:space="preserve">sub-list (bullet and/or numbered)</w:t>
@@ -1360,11 +1360,11 @@
     </w:p>
     <w:p>
       <w:pPr>
+        <w:pStyle w:val="Compact"/>
         <w:numPr>
           <w:ilvl w:val="1"/>
           <w:numId w:val="1022"/>
         </w:numPr>
-        <w:pStyle w:val="Compact"/>
       </w:pPr>
       <w:r>
         <w:t xml:space="preserve">Add a table</w:t>
@@ -1372,11 +1372,11 @@
     </w:p>
     <w:p>
       <w:pPr>
+        <w:pStyle w:val="Compact"/>
         <w:numPr>
           <w:ilvl w:val="1"/>
           <w:numId w:val="1022"/>
         </w:numPr>
-        <w:pStyle w:val="Compact"/>
       </w:pPr>
       <w:r>
         <w:t xml:space="preserve">Add whatever else you are interested in!</w:t>
@@ -1384,27 +1384,27 @@
     </w:p>
     <w:p>
       <w:pPr>
+        <w:pStyle w:val="Compact"/>
         <w:numPr>
           <w:ilvl w:val="0"/>
           <w:numId w:val="1021"/>
         </w:numPr>
-        <w:pStyle w:val="Compact"/>
-      </w:pPr>
-      <w:r>
-        <w:rPr>
+      </w:pPr>
+      <w:r>
+        <w:rPr>
+          <w:b/>
           <w:bCs/>
-          <w:b/>
         </w:rPr>
         <w:t xml:space="preserve">Part 2</w:t>
       </w:r>
     </w:p>
     <w:p>
       <w:pPr>
+        <w:pStyle w:val="Compact"/>
         <w:numPr>
           <w:ilvl w:val="1"/>
           <w:numId w:val="1024"/>
         </w:numPr>
-        <w:pStyle w:val="Compact"/>
       </w:pPr>
       <w:r>
         <w:t xml:space="preserve">Switch back to the</w:t>
@@ -1431,8 +1431,8 @@
       </w:pPr>
       <w:r>
         <w:rPr>
+          <w:b/>
           <w:bCs/>
-          <w:b/>
         </w:rPr>
         <w:t xml:space="preserve">Questions</w:t>
       </w:r>
@@ -1444,19 +1444,19 @@
       </w:r>
       <w:r>
         <w:rPr>
+          <w:i/>
           <w:iCs/>
-          <w:i/>
         </w:rPr>
         <w:t xml:space="preserve">Share in the chat:</w:t>
       </w:r>
     </w:p>
     <w:p>
       <w:pPr>
+        <w:pStyle w:val="Compact"/>
         <w:numPr>
           <w:ilvl w:val="0"/>
           <w:numId w:val="1025"/>
         </w:numPr>
-        <w:pStyle w:val="Compact"/>
       </w:pPr>
       <w:r>
         <w:t xml:space="preserve">What went smoothly?</w:t>
@@ -1464,11 +1464,11 @@
     </w:p>
     <w:p>
       <w:pPr>
+        <w:pStyle w:val="Compact"/>
         <w:numPr>
           <w:ilvl w:val="0"/>
           <w:numId w:val="1025"/>
         </w:numPr>
-        <w:pStyle w:val="Compact"/>
       </w:pPr>
       <w:r>
         <w:t xml:space="preserve">What hurdles did you encounter?</w:t>
@@ -1486,31 +1486,31 @@
     </w:p>
     <w:p>
       <w:pPr>
+        <w:pStyle w:val="Compact"/>
         <w:numPr>
           <w:ilvl w:val="0"/>
           <w:numId w:val="1026"/>
         </w:numPr>
-        <w:pStyle w:val="Compact"/>
-      </w:pPr>
-      <w:r>
-        <w:rPr>
+      </w:pPr>
+      <w:r>
+        <w:rPr>
+          <w:b/>
           <w:bCs/>
+        </w:rPr>
+        <w:t xml:space="preserve">Hyperlink where the url is visible:</w:t>
+      </w:r>
+      <w:r>
+        <w:rPr>
           <w:b/>
-        </w:rPr>
-        <w:t xml:space="preserve">Hyperlink where the url is visible:</w:t>
-      </w:r>
-      <w:r>
-        <w:rPr>
           <w:bCs/>
+        </w:rPr>
+        <w:t xml:space="preserve"> </w:t>
+      </w:r>
+      <w:r>
+        <w:rPr>
+          <w:rStyle w:val="VerbatimChar"/>
           <w:b/>
-        </w:rPr>
-        <w:t xml:space="preserve"> </w:t>
-      </w:r>
-      <w:r>
-        <w:rPr>
-          <w:rStyle w:val="VerbatimChar"/>
           <w:bCs/>
-          <w:b/>
         </w:rPr>
         <w:t xml:space="preserve">&lt;url&gt;</w:t>
       </w:r>
@@ -1539,31 +1539,31 @@
     </w:p>
     <w:p>
       <w:pPr>
+        <w:pStyle w:val="Compact"/>
         <w:numPr>
           <w:ilvl w:val="0"/>
           <w:numId w:val="1027"/>
         </w:numPr>
-        <w:pStyle w:val="Compact"/>
-      </w:pPr>
-      <w:r>
-        <w:rPr>
+      </w:pPr>
+      <w:r>
+        <w:rPr>
+          <w:b/>
           <w:bCs/>
+        </w:rPr>
+        <w:t xml:space="preserve">Hyperlink showing text instead of the url:</w:t>
+      </w:r>
+      <w:r>
+        <w:rPr>
           <w:b/>
-        </w:rPr>
-        <w:t xml:space="preserve">Hyperlink showing text instead of the url:</w:t>
-      </w:r>
-      <w:r>
-        <w:rPr>
           <w:bCs/>
+        </w:rPr>
+        <w:t xml:space="preserve"> </w:t>
+      </w:r>
+      <w:r>
+        <w:rPr>
+          <w:rStyle w:val="VerbatimChar"/>
           <w:b/>
-        </w:rPr>
-        <w:t xml:space="preserve"> </w:t>
-      </w:r>
-      <w:r>
-        <w:rPr>
-          <w:rStyle w:val="VerbatimChar"/>
           <w:bCs/>
-          <w:b/>
         </w:rPr>
         <w:t xml:space="preserve">[text](url)</w:t>
       </w:r>
@@ -1592,31 +1592,31 @@
     </w:p>
     <w:p>
       <w:pPr>
+        <w:pStyle w:val="Compact"/>
         <w:numPr>
           <w:ilvl w:val="0"/>
           <w:numId w:val="1028"/>
         </w:numPr>
-        <w:pStyle w:val="Compact"/>
-      </w:pPr>
-      <w:r>
-        <w:rPr>
+      </w:pPr>
+      <w:r>
+        <w:rPr>
+          <w:b/>
           <w:bCs/>
+        </w:rPr>
+        <w:t xml:space="preserve">Open link in a new tab:</w:t>
+      </w:r>
+      <w:r>
+        <w:rPr>
           <w:b/>
-        </w:rPr>
-        <w:t xml:space="preserve">Open link in a new tab:</w:t>
-      </w:r>
-      <w:r>
-        <w:rPr>
           <w:bCs/>
+        </w:rPr>
+        <w:t xml:space="preserve"> </w:t>
+      </w:r>
+      <w:r>
+        <w:rPr>
+          <w:rStyle w:val="VerbatimChar"/>
           <w:b/>
-        </w:rPr>
-        <w:t xml:space="preserve"> </w:t>
-      </w:r>
-      <w:r>
-        <w:rPr>
-          <w:rStyle w:val="VerbatimChar"/>
           <w:bCs/>
-          <w:b/>
         </w:rPr>
         <w:t xml:space="preserve">[text](url){target="_blank"}</w:t>
       </w:r>
@@ -1652,11 +1652,11 @@
     </w:p>
     <w:p>
       <w:pPr>
+        <w:pStyle w:val="Compact"/>
         <w:numPr>
           <w:ilvl w:val="0"/>
           <w:numId w:val="1029"/>
         </w:numPr>
-        <w:pStyle w:val="Compact"/>
       </w:pPr>
       <w:r>
         <w:t xml:space="preserve">Add an image with a simple</w:t>
@@ -1673,11 +1673,11 @@
     </w:p>
     <w:p>
       <w:pPr>
+        <w:pStyle w:val="Compact"/>
         <w:numPr>
           <w:ilvl w:val="0"/>
           <w:numId w:val="1029"/>
         </w:numPr>
-        <w:pStyle w:val="Compact"/>
       </w:pPr>
       <w:r>
         <w:t xml:space="preserve">The</w:t>
@@ -1700,11 +1700,11 @@
     </w:p>
     <w:p>
       <w:pPr>
+        <w:pStyle w:val="Compact"/>
         <w:numPr>
           <w:ilvl w:val="0"/>
           <w:numId w:val="1029"/>
         </w:numPr>
-        <w:pStyle w:val="Compact"/>
       </w:pPr>
       <w:r>
         <w:t xml:space="preserve">So that you can render this html file, we are using an image on the web below:</w:t>
@@ -1777,8 +1777,8 @@
       </w:r>
       <w:r>
         <w:rPr>
+          <w:i/>
           <w:iCs/>
-          <w:i/>
         </w:rPr>
         <w:t xml:space="preserve">width</w:t>
       </w:r>
@@ -1793,8 +1793,8 @@
       </w:r>
       <w:r>
         <w:rPr>
+          <w:b/>
           <w:bCs/>
-          <w:b/>
         </w:rPr>
         <w:t xml:space="preserve">pixels</w:t>
       </w:r>
@@ -1859,8 +1859,8 @@
       </w:r>
       <w:r>
         <w:rPr>
+          <w:i/>
           <w:iCs/>
-          <w:i/>
         </w:rPr>
         <w:t xml:space="preserve">height</w:t>
       </w:r>
@@ -1875,8 +1875,8 @@
       </w:r>
       <w:r>
         <w:rPr>
+          <w:b/>
           <w:bCs/>
-          <w:b/>
         </w:rPr>
         <w:t xml:space="preserve">inches</w:t>
       </w:r>
@@ -1943,8 +1943,8 @@
       </w:r>
       <w:r>
         <w:rPr>
+          <w:i/>
           <w:iCs/>
-          <w:i/>
         </w:rPr>
         <w:t xml:space="preserve">width</w:t>
       </w:r>
@@ -1959,8 +1959,8 @@
       </w:r>
       <w:r>
         <w:rPr>
+          <w:b/>
           <w:bCs/>
-          <w:b/>
         </w:rPr>
         <w:t xml:space="preserve">percent</w:t>
       </w:r>
@@ -2038,272 +2038,204 @@
     </w:p>
     <w:p>
       <w:pPr>
+        <w:pStyle w:val="Compact"/>
         <w:numPr>
           <w:ilvl w:val="0"/>
           <w:numId w:val="1030"/>
         </w:numPr>
-        <w:pStyle w:val="Compact"/>
       </w:pPr>
       <w:r>
         <w:t xml:space="preserve">Add caption text (&amp; align left):</w:t>
       </w:r>
     </w:p>
-    <w:tbl>
-      <w:tblPr>
-        <w:tblStyle w:val="Table"/>
-        <w:tblW w:type="pct" w:w="5000"/>
-        <w:tblLook w:firstRow="0" w:lastRow="0" w:firstColumn="0" w:lastColumn="0" w:noHBand="0" w:noVBand="0" w:val="0000"/>
-        <w:jc w:val="start"/>
-      </w:tblPr>
-      <w:tblGrid>
-        <w:gridCol w:w="7920"/>
-      </w:tblGrid>
-      <w:tr>
-        <w:tc>
-          <w:tcPr/>
-          <w:p>
-            <w:pPr>
-              <w:jc w:val="left"/>
-            </w:pPr>
-            <w:r>
-              <w:drawing>
-                <wp:inline>
-                  <wp:extent cx="952500" cy="1587500"/>
-                  <wp:effectExtent b="0" l="0" r="0" t="0"/>
-                  <wp:docPr descr="" title="" id="45" name="Picture"/>
-                  <a:graphic>
-                    <a:graphicData uri="http://schemas.openxmlformats.org/drawingml/2006/picture">
-                      <pic:pic>
-                        <pic:nvPicPr>
-                          <pic:cNvPr descr="https://github.com/OHSU-OCTRI-BERD/Quarto_BERD_2025/blob/main/images/ohsu_logo.jpg?raw=true" id="46" name="Picture"/>
-                          <pic:cNvPicPr>
-                            <a:picLocks noChangeArrowheads="1" noChangeAspect="1"/>
-                          </pic:cNvPicPr>
-                        </pic:nvPicPr>
-                        <pic:blipFill>
-                          <a:blip r:embed="rId44"/>
-                          <a:stretch>
-                            <a:fillRect/>
-                          </a:stretch>
-                        </pic:blipFill>
-                        <pic:spPr bwMode="auto">
-                          <a:xfrm>
-                            <a:off x="0" y="0"/>
-                            <a:ext cx="952500" cy="1587500"/>
-                          </a:xfrm>
-                          <a:prstGeom prst="rect">
-                            <a:avLst/>
-                          </a:prstGeom>
-                          <a:noFill/>
-                          <a:ln w="9525">
-                            <a:noFill/>
-                            <a:headEnd/>
-                            <a:tailEnd/>
-                          </a:ln>
-                        </pic:spPr>
-                      </pic:pic>
-                    </a:graphicData>
-                  </a:graphic>
-                </wp:inline>
-              </w:drawing>
-            </w:r>
-          </w:p>
-          <w:p>
-            <w:pPr>
-              <w:jc w:val="left"/>
-            </w:pPr>
-            <w:pPr>
-              <w:jc w:val="start"/>
-              <w:spacing w:before="200"/>
-              <w:pStyle w:val="ImageCaption"/>
-            </w:pPr>
-            <w:r>
-              <w:t xml:space="preserve">Caption text</w:t>
-            </w:r>
-          </w:p>
-        </w:tc>
-      </w:tr>
-    </w:tbl>
-    <w:p>
-      <w:pPr>
+    <w:p>
+      <w:pPr>
+        <w:pStyle w:val="CaptionedFigure"/>
+      </w:pPr>
+      <w:r>
+        <w:drawing>
+          <wp:inline>
+            <wp:extent cx="952500" cy="1587500"/>
+            <wp:effectExtent b="0" l="0" r="0" t="0"/>
+            <wp:docPr descr="Caption text" title="" id="45" name="Picture"/>
+            <a:graphic>
+              <a:graphicData uri="http://schemas.openxmlformats.org/drawingml/2006/picture">
+                <pic:pic>
+                  <pic:nvPicPr>
+                    <pic:cNvPr descr="https://github.com/OHSU-OCTRI-BERD/Quarto_BERD_2025/blob/main/images/ohsu_logo.jpg?raw=true" id="46" name="Picture"/>
+                    <pic:cNvPicPr>
+                      <a:picLocks noChangeArrowheads="1" noChangeAspect="1"/>
+                    </pic:cNvPicPr>
+                  </pic:nvPicPr>
+                  <pic:blipFill>
+                    <a:blip r:embed="rId44"/>
+                    <a:stretch>
+                      <a:fillRect/>
+                    </a:stretch>
+                  </pic:blipFill>
+                  <pic:spPr bwMode="auto">
+                    <a:xfrm>
+                      <a:off x="0" y="0"/>
+                      <a:ext cx="952500" cy="1587500"/>
+                    </a:xfrm>
+                    <a:prstGeom prst="rect">
+                      <a:avLst/>
+                    </a:prstGeom>
+                    <a:noFill/>
+                    <a:ln w="9525">
+                      <a:noFill/>
+                      <a:headEnd/>
+                      <a:tailEnd/>
+                    </a:ln>
+                  </pic:spPr>
+                </pic:pic>
+              </a:graphicData>
+            </a:graphic>
+          </wp:inline>
+        </w:drawing>
+      </w:r>
+    </w:p>
+    <w:p>
+      <w:pPr>
+        <w:pStyle w:val="ImageCaption"/>
+      </w:pPr>
+      <w:r>
+        <w:t xml:space="preserve">Caption text</w:t>
+      </w:r>
+    </w:p>
+    <w:p>
+      <w:pPr>
+        <w:pStyle w:val="Compact"/>
         <w:numPr>
           <w:ilvl w:val="0"/>
           <w:numId w:val="1031"/>
         </w:numPr>
-        <w:pStyle w:val="Compact"/>
       </w:pPr>
       <w:r>
         <w:t xml:space="preserve">Add caption text that is linked to OHSU webpage (&amp; align center):</w:t>
       </w:r>
     </w:p>
-    <w:tbl>
-      <w:tblPr>
-        <w:tblStyle w:val="Table"/>
-        <w:tblW w:type="pct" w:w="5000"/>
-        <w:tblLook w:firstRow="0" w:lastRow="0" w:firstColumn="0" w:lastColumn="0" w:noHBand="0" w:noVBand="0" w:val="0000"/>
-        <w:jc w:val="start"/>
-      </w:tblPr>
-      <w:tblGrid>
-        <w:gridCol w:w="7920"/>
-      </w:tblGrid>
-      <w:tr>
-        <w:tc>
-          <w:tcPr/>
-          <w:p>
-            <w:pPr>
-              <w:jc w:val="center"/>
-            </w:pPr>
-            <w:r>
-              <w:drawing>
-                <wp:inline>
-                  <wp:extent cx="952500" cy="1587500"/>
-                  <wp:effectExtent b="0" l="0" r="0" t="0"/>
-                  <wp:docPr descr="" title="" id="47" name="Picture"/>
-                  <a:graphic>
-                    <a:graphicData uri="http://schemas.openxmlformats.org/drawingml/2006/picture">
-                      <pic:pic>
-                        <pic:nvPicPr>
-                          <pic:cNvPr descr="https://github.com/OHSU-OCTRI-BERD/Quarto_BERD_2025/blob/main/images/ohsu_logo.jpg?raw=true" id="48" name="Picture"/>
-                          <pic:cNvPicPr>
-                            <a:picLocks noChangeArrowheads="1" noChangeAspect="1"/>
-                          </pic:cNvPicPr>
-                        </pic:nvPicPr>
-                        <pic:blipFill>
-                          <a:blip r:embed="rId44"/>
-                          <a:stretch>
-                            <a:fillRect/>
-                          </a:stretch>
-                        </pic:blipFill>
-                        <pic:spPr bwMode="auto">
-                          <a:xfrm>
-                            <a:off x="0" y="0"/>
-                            <a:ext cx="952500" cy="1587500"/>
-                          </a:xfrm>
-                          <a:prstGeom prst="rect">
-                            <a:avLst/>
-                          </a:prstGeom>
-                          <a:noFill/>
-                          <a:ln w="9525">
-                            <a:noFill/>
-                            <a:headEnd/>
-                            <a:tailEnd/>
-                          </a:ln>
-                        </pic:spPr>
-                      </pic:pic>
-                    </a:graphicData>
-                  </a:graphic>
-                </wp:inline>
-              </w:drawing>
-            </w:r>
-          </w:p>
-          <w:p>
-            <w:pPr>
-              <w:jc w:val="center"/>
-            </w:pPr>
-            <w:pPr>
-              <w:jc w:val="start"/>
-              <w:spacing w:before="200"/>
-              <w:pStyle w:val="ImageCaption"/>
-            </w:pPr>
-            <w:hyperlink r:id="rId49">
-              <w:r>
-                <w:rPr>
-                  <w:rStyle w:val="Hyperlink"/>
-                </w:rPr>
-                <w:t xml:space="preserve">Caption text with linked url</w:t>
-              </w:r>
-            </w:hyperlink>
-          </w:p>
-        </w:tc>
-      </w:tr>
-    </w:tbl>
-    <w:p>
-      <w:pPr>
+    <w:p>
+      <w:pPr>
+        <w:pStyle w:val="CaptionedFigure"/>
+      </w:pPr>
+      <w:r>
+        <w:drawing>
+          <wp:inline>
+            <wp:extent cx="952500" cy="1587500"/>
+            <wp:effectExtent b="0" l="0" r="0" t="0"/>
+            <wp:docPr descr="Caption text with linked url" title="" id="47" name="Picture"/>
+            <a:graphic>
+              <a:graphicData uri="http://schemas.openxmlformats.org/drawingml/2006/picture">
+                <pic:pic>
+                  <pic:nvPicPr>
+                    <pic:cNvPr descr="https://github.com/OHSU-OCTRI-BERD/Quarto_BERD_2025/blob/main/images/ohsu_logo.jpg?raw=true" id="48" name="Picture"/>
+                    <pic:cNvPicPr>
+                      <a:picLocks noChangeArrowheads="1" noChangeAspect="1"/>
+                    </pic:cNvPicPr>
+                  </pic:nvPicPr>
+                  <pic:blipFill>
+                    <a:blip r:embed="rId44"/>
+                    <a:stretch>
+                      <a:fillRect/>
+                    </a:stretch>
+                  </pic:blipFill>
+                  <pic:spPr bwMode="auto">
+                    <a:xfrm>
+                      <a:off x="0" y="0"/>
+                      <a:ext cx="952500" cy="1587500"/>
+                    </a:xfrm>
+                    <a:prstGeom prst="rect">
+                      <a:avLst/>
+                    </a:prstGeom>
+                    <a:noFill/>
+                    <a:ln w="9525">
+                      <a:noFill/>
+                      <a:headEnd/>
+                      <a:tailEnd/>
+                    </a:ln>
+                  </pic:spPr>
+                </pic:pic>
+              </a:graphicData>
+            </a:graphic>
+          </wp:inline>
+        </w:drawing>
+      </w:r>
+    </w:p>
+    <w:p>
+      <w:pPr>
+        <w:pStyle w:val="ImageCaption"/>
+      </w:pPr>
+      <w:hyperlink r:id="rId49">
+        <w:r>
+          <w:rPr>
+            <w:rStyle w:val="Hyperlink"/>
+          </w:rPr>
+          <w:t xml:space="preserve">Caption text with linked url</w:t>
+        </w:r>
+      </w:hyperlink>
+    </w:p>
+    <w:p>
+      <w:pPr>
+        <w:pStyle w:val="Compact"/>
         <w:numPr>
           <w:ilvl w:val="0"/>
           <w:numId w:val="1032"/>
         </w:numPr>
-        <w:pStyle w:val="Compact"/>
       </w:pPr>
       <w:r>
         <w:t xml:space="preserve">Logo image itself is linked to OHSU webpage (&amp; align right):</w:t>
       </w:r>
     </w:p>
-    <w:tbl>
-      <w:tblPr>
-        <w:tblStyle w:val="Table"/>
-        <w:tblW w:type="pct" w:w="5000"/>
-        <w:tblLook w:firstRow="0" w:lastRow="0" w:firstColumn="0" w:lastColumn="0" w:noHBand="0" w:noVBand="0" w:val="0000"/>
-        <w:jc w:val="start"/>
-      </w:tblPr>
-      <w:tblGrid>
-        <w:gridCol w:w="7920"/>
-      </w:tblGrid>
-      <w:tr>
-        <w:tc>
-          <w:tcPr/>
-          <w:p>
-            <w:pPr>
-              <w:jc w:val="right"/>
-            </w:pPr>
-            <w:hyperlink r:id="rId49">
-              <w:r>
-                <w:drawing>
-                  <wp:inline>
-                    <wp:extent cx="952500" cy="1587500"/>
-                    <wp:effectExtent b="0" l="0" r="0" t="0"/>
-                    <wp:docPr descr="" title="" id="50" name="Picture"/>
-                    <a:graphic>
-                      <a:graphicData uri="http://schemas.openxmlformats.org/drawingml/2006/picture">
-                        <pic:pic>
-                          <pic:nvPicPr>
-                            <pic:cNvPr descr="https://github.com/OHSU-OCTRI-BERD/Quarto_BERD_2025/blob/main/images/ohsu_logo.jpg?raw=true" id="51" name="Picture"/>
-                            <pic:cNvPicPr>
-                              <a:picLocks noChangeArrowheads="1" noChangeAspect="1"/>
-                            </pic:cNvPicPr>
-                          </pic:nvPicPr>
-                          <pic:blipFill>
-                            <a:blip r:embed="rId44"/>
-                            <a:stretch>
-                              <a:fillRect/>
-                            </a:stretch>
-                          </pic:blipFill>
-                          <pic:spPr bwMode="auto">
-                            <a:xfrm>
-                              <a:off x="0" y="0"/>
-                              <a:ext cx="952500" cy="1587500"/>
-                            </a:xfrm>
-                            <a:prstGeom prst="rect">
-                              <a:avLst/>
-                            </a:prstGeom>
-                            <a:noFill/>
-                            <a:ln w="9525">
-                              <a:noFill/>
-                              <a:headEnd/>
-                              <a:tailEnd/>
-                            </a:ln>
-                          </pic:spPr>
-                        </pic:pic>
-                      </a:graphicData>
-                    </a:graphic>
-                  </wp:inline>
-                </w:drawing>
-              </w:r>
-            </w:hyperlink>
-          </w:p>
-          <w:p>
-            <w:pPr>
-              <w:jc w:val="right"/>
-            </w:pPr>
-            <w:pPr>
-              <w:jc w:val="start"/>
-              <w:spacing w:before="200"/>
-              <w:pStyle w:val="ImageCaption"/>
-            </w:pPr>
-          </w:p>
-        </w:tc>
-      </w:tr>
-    </w:tbl>
+    <w:p>
+      <w:pPr>
+        <w:pStyle w:val="FirstParagraph"/>
+      </w:pPr>
+      <w:hyperlink r:id="rId49">
+        <w:r>
+          <w:drawing>
+            <wp:inline>
+              <wp:extent cx="952500" cy="1587500"/>
+              <wp:effectExtent b="0" l="0" r="0" t="0"/>
+              <wp:docPr descr="" title="" id="50" name="Picture"/>
+              <a:graphic>
+                <a:graphicData uri="http://schemas.openxmlformats.org/drawingml/2006/picture">
+                  <pic:pic>
+                    <pic:nvPicPr>
+                      <pic:cNvPr descr="https://github.com/OHSU-OCTRI-BERD/Quarto_BERD_2025/blob/main/images/ohsu_logo.jpg?raw=true" id="51" name="Picture"/>
+                      <pic:cNvPicPr>
+                        <a:picLocks noChangeArrowheads="1" noChangeAspect="1"/>
+                      </pic:cNvPicPr>
+                    </pic:nvPicPr>
+                    <pic:blipFill>
+                      <a:blip r:embed="rId44"/>
+                      <a:stretch>
+                        <a:fillRect/>
+                      </a:stretch>
+                    </pic:blipFill>
+                    <pic:spPr bwMode="auto">
+                      <a:xfrm>
+                        <a:off x="0" y="0"/>
+                        <a:ext cx="952500" cy="1587500"/>
+                      </a:xfrm>
+                      <a:prstGeom prst="rect">
+                        <a:avLst/>
+                      </a:prstGeom>
+                      <a:noFill/>
+                      <a:ln w="9525">
+                        <a:noFill/>
+                        <a:headEnd/>
+                        <a:tailEnd/>
+                      </a:ln>
+                    </pic:spPr>
+                  </pic:pic>
+                </a:graphicData>
+              </a:graphic>
+            </wp:inline>
+          </w:drawing>
+        </w:r>
+      </w:hyperlink>
+    </w:p>
     <w:bookmarkEnd w:id="52"/>
     <w:bookmarkStart w:id="54" w:name="tabsets"/>
     <w:p>
@@ -2335,11 +2267,11 @@
     </w:p>
     <w:p>
       <w:pPr>
+        <w:pStyle w:val="Compact"/>
         <w:numPr>
           <w:ilvl w:val="0"/>
           <w:numId w:val="1033"/>
         </w:numPr>
-        <w:pStyle w:val="Compact"/>
       </w:pPr>
       <w:r>
         <w:t xml:space="preserve">Each header creates a new tab.</w:t>
@@ -2347,11 +2279,11 @@
     </w:p>
     <w:p>
       <w:pPr>
+        <w:pStyle w:val="Compact"/>
         <w:numPr>
           <w:ilvl w:val="1"/>
           <w:numId w:val="1034"/>
         </w:numPr>
-        <w:pStyle w:val="Compact"/>
       </w:pPr>
       <w:r>
         <w:t xml:space="preserve">The header level (</w:t>
@@ -2398,11 +2330,11 @@
     </w:p>
     <w:p>
       <w:pPr>
+        <w:pStyle w:val="Compact"/>
         <w:numPr>
           <w:ilvl w:val="1"/>
           <w:numId w:val="1034"/>
         </w:numPr>
-        <w:pStyle w:val="Compact"/>
       </w:pPr>
       <w:r>
         <w:t xml:space="preserve">Here we used</w:t>
@@ -2639,6 +2571,14 @@
         </w:tc>
       </w:tr>
     </w:tbl>
+    <w:p>
+      <w:pPr>
+        <w:pStyle w:val="BodyText"/>
+      </w:pPr>
+      <w:r>
+        <w:t xml:space="preserve"> </w:t>
+      </w:r>
+    </w:p>
     <w:tbl>
       <w:tblPr>
         <w:tblStyle w:val="Table"/>
@@ -2755,6 +2695,14 @@
         </w:tc>
       </w:tr>
     </w:tbl>
+    <w:p>
+      <w:pPr>
+        <w:pStyle w:val="BodyText"/>
+      </w:pPr>
+      <w:r>
+        <w:t xml:space="preserve"> </w:t>
+      </w:r>
+    </w:p>
     <w:tbl>
       <w:tblPr>
         <w:tblStyle w:val="Table"/>
@@ -2886,6 +2834,14 @@
         </w:tc>
       </w:tr>
     </w:tbl>
+    <w:p>
+      <w:pPr>
+        <w:pStyle w:val="BodyText"/>
+      </w:pPr>
+      <w:r>
+        <w:t xml:space="preserve"> </w:t>
+      </w:r>
+    </w:p>
     <w:tbl>
       <w:tblPr>
         <w:tblStyle w:val="Table"/>
@@ -3002,6 +2958,14 @@
         </w:tc>
       </w:tr>
     </w:tbl>
+    <w:p>
+      <w:pPr>
+        <w:pStyle w:val="BodyText"/>
+      </w:pPr>
+      <w:r>
+        <w:t xml:space="preserve"> </w:t>
+      </w:r>
+    </w:p>
     <w:tbl>
       <w:tblPr>
         <w:tblStyle w:val="Table"/>
@@ -3258,6 +3222,14 @@
         </w:tc>
       </w:tr>
     </w:tbl>
+    <w:p>
+      <w:pPr>
+        <w:pStyle w:val="BodyText"/>
+      </w:pPr>
+      <w:r>
+        <w:t xml:space="preserve"> </w:t>
+      </w:r>
+    </w:p>
     <w:tbl>
       <w:tblPr>
         <w:tblStyle w:val="Table"/>
@@ -3355,6 +3327,14 @@
         </w:tc>
       </w:tr>
     </w:tbl>
+    <w:p>
+      <w:pPr>
+        <w:pStyle w:val="BodyText"/>
+      </w:pPr>
+      <w:r>
+        <w:t xml:space="preserve"> </w:t>
+      </w:r>
+    </w:p>
     <w:tbl>
       <w:tblPr>
         <w:tblStyle w:val="Table"/>
@@ -3459,11 +3439,11 @@
           </w:tcPr>
           <w:p>
             <w:pPr>
+              <w:pStyle w:val="Compact"/>
               <w:numPr>
                 <w:ilvl w:val="0"/>
                 <w:numId w:val="1035"/>
               </w:numPr>
-              <w:pStyle w:val="Compact"/>
             </w:pPr>
             <w:r>
               <w:t xml:space="preserve">If you look at the html file (not the slides), you will see that the content of this callout is</w:t>
@@ -3489,11 +3469,11 @@
           </w:p>
           <w:p>
             <w:pPr>
+              <w:pStyle w:val="Compact"/>
               <w:numPr>
                 <w:ilvl w:val="0"/>
                 <w:numId w:val="1035"/>
               </w:numPr>
-              <w:pStyle w:val="Compact"/>
             </w:pPr>
             <w:r>
               <w:t xml:space="preserve">Use</w:t>
@@ -3516,11 +3496,11 @@
           </w:p>
           <w:p>
             <w:pPr>
+              <w:pStyle w:val="Compact"/>
               <w:numPr>
                 <w:ilvl w:val="0"/>
                 <w:numId w:val="1035"/>
               </w:numPr>
-              <w:pStyle w:val="Compact"/>
             </w:pPr>
             <w:r>
               <w:rPr>
@@ -3562,7 +3542,6 @@
         <w:tblStyle w:val="Table"/>
         <w:tblW w:type="auto" w:w="0"/>
         <w:tblLook w:firstRow="1" w:lastRow="0" w:firstColumn="0" w:lastColumn="0" w:noHBand="0" w:noVBand="0" w:val="0020"/>
-        <w:jc w:val="start"/>
       </w:tblPr>
       <w:tblGrid>
         <w:gridCol w:w="2640"/>
@@ -3571,7 +3550,7 @@
       </w:tblGrid>
       <w:tr>
         <w:trPr>
-          <w:tblHeader w:val="true"/>
+          <w:tblHeader w:val="on"/>
         </w:trPr>
         <w:tc>
           <w:tcPr/>
@@ -3725,6 +3704,14 @@
         </w:tc>
       </w:tr>
     </w:tbl>
+    <w:p>
+      <w:pPr>
+        <w:pStyle w:val="BodyText"/>
+      </w:pPr>
+      <w:r>
+        <w:t xml:space="preserve"> </w:t>
+      </w:r>
+    </w:p>
     <w:tbl>
       <w:tblPr>
         <w:tblStyle w:val="Table"/>
@@ -3829,11 +3816,11 @@
           </w:tcPr>
           <w:p>
             <w:pPr>
+              <w:pStyle w:val="Compact"/>
               <w:numPr>
                 <w:ilvl w:val="0"/>
                 <w:numId w:val="1036"/>
               </w:numPr>
-              <w:pStyle w:val="Compact"/>
             </w:pPr>
             <w:r>
               <w:t xml:space="preserve">When creating tables summarizing data or showing regression output, this is NOT the way to create them.</w:t>
@@ -3844,11 +3831,11 @@
           </w:p>
           <w:p>
             <w:pPr>
+              <w:pStyle w:val="Compact"/>
               <w:numPr>
                 <w:ilvl w:val="0"/>
                 <w:numId w:val="1036"/>
               </w:numPr>
-              <w:pStyle w:val="Compact"/>
             </w:pPr>
             <w:r>
               <w:t xml:space="preserve">Use code chunks and table options within R to create them instead.</w:t>
@@ -3876,8 +3863,8 @@
       </w:pPr>
       <w:r>
         <w:rPr>
+          <w:b/>
           <w:bCs/>
-          <w:b/>
         </w:rPr>
         <w:t xml:space="preserve">Mathematical equations and symbols</w:t>
       </w:r>
@@ -3892,24 +3879,24 @@
       </w:r>
       <w:r>
         <w:rPr>
+          <w:i/>
           <w:iCs/>
+        </w:rPr>
+        <w:t xml:space="preserve">inline equations</w:t>
+      </w:r>
+      <w:r>
+        <w:t xml:space="preserve"> </w:t>
+      </w:r>
+      <w:r>
+        <w:t xml:space="preserve">or</w:t>
+      </w:r>
+      <w:r>
+        <w:t xml:space="preserve"> </w:t>
+      </w:r>
+      <w:r>
+        <w:rPr>
           <w:i/>
-        </w:rPr>
-        <w:t xml:space="preserve">inline equations</w:t>
-      </w:r>
-      <w:r>
-        <w:t xml:space="preserve"> </w:t>
-      </w:r>
-      <w:r>
-        <w:t xml:space="preserve">or</w:t>
-      </w:r>
-      <w:r>
-        <w:t xml:space="preserve"> </w:t>
-      </w:r>
-      <w:r>
-        <w:rPr>
           <w:iCs/>
-          <w:i/>
         </w:rPr>
         <w:t xml:space="preserve">centered display equations</w:t>
       </w:r>
@@ -4125,11 +4112,11 @@
     </w:p>
     <w:p>
       <w:pPr>
+        <w:pStyle w:val="Compact"/>
         <w:numPr>
           <w:ilvl w:val="0"/>
           <w:numId w:val="1038"/>
         </w:numPr>
-        <w:pStyle w:val="Compact"/>
       </w:pPr>
       <w:r>
         <w:t xml:space="preserve">☒ 1. Text, lists, images, tables, links</w:t>
@@ -4137,11 +4124,11 @@
     </w:p>
     <w:p>
       <w:pPr>
+        <w:pStyle w:val="Compact"/>
         <w:numPr>
           <w:ilvl w:val="0"/>
           <w:numId w:val="1038"/>
         </w:numPr>
-        <w:pStyle w:val="Compact"/>
       </w:pPr>
       <w:r>
         <w:t xml:space="preserve">☐ 2.</w:t>
@@ -4151,19 +4138,19 @@
       </w:r>
       <w:r>
         <w:rPr>
+          <w:i/>
           <w:iCs/>
-          <w:i/>
         </w:rPr>
         <w:t xml:space="preserve">Code chunks</w:t>
       </w:r>
     </w:p>
     <w:p>
       <w:pPr>
+        <w:pStyle w:val="Compact"/>
         <w:numPr>
           <w:ilvl w:val="0"/>
           <w:numId w:val="1038"/>
         </w:numPr>
-        <w:pStyle w:val="Compact"/>
       </w:pPr>
       <w:r>
         <w:t xml:space="preserve">☐ 3. YAML metadata</w:t>
@@ -4180,11 +4167,11 @@
     </w:p>
     <w:p>
       <w:pPr>
+        <w:pStyle w:val="Compact"/>
         <w:numPr>
           <w:ilvl w:val="0"/>
           <w:numId w:val="1039"/>
         </w:numPr>
-        <w:pStyle w:val="Compact"/>
       </w:pPr>
       <w:r>
         <w:t xml:space="preserve">See slides for material on creating and running code chunks.</w:t>
@@ -4213,33 +4200,33 @@
     </w:p>
     <w:p>
       <w:pPr>
+        <w:pStyle w:val="Compact"/>
         <w:numPr>
           <w:ilvl w:val="0"/>
           <w:numId w:val="1040"/>
         </w:numPr>
-        <w:pStyle w:val="Compact"/>
       </w:pPr>
       <w:r>
         <w:rPr>
           <w:rStyle w:val="VerbatimChar"/>
+          <w:b/>
           <w:bCs/>
+        </w:rPr>
+        <w:t xml:space="preserve">eval</w:t>
+      </w:r>
+      <w:r>
+        <w:t xml:space="preserve"> </w:t>
+      </w:r>
+      <w:r>
+        <w:t xml:space="preserve">determines whether the R code is</w:t>
+      </w:r>
+      <w:r>
+        <w:t xml:space="preserve"> </w:t>
+      </w:r>
+      <w:r>
+        <w:rPr>
           <w:b/>
-        </w:rPr>
-        <w:t xml:space="preserve">eval</w:t>
-      </w:r>
-      <w:r>
-        <w:t xml:space="preserve"> </w:t>
-      </w:r>
-      <w:r>
-        <w:t xml:space="preserve">determines whether the R code is</w:t>
-      </w:r>
-      <w:r>
-        <w:t xml:space="preserve"> </w:t>
-      </w:r>
-      <w:r>
-        <w:rPr>
           <w:bCs/>
-          <w:b/>
         </w:rPr>
         <w:t xml:space="preserve">run</w:t>
       </w:r>
@@ -4252,11 +4239,11 @@
     </w:p>
     <w:p>
       <w:pPr>
+        <w:pStyle w:val="Compact"/>
         <w:numPr>
           <w:ilvl w:val="0"/>
           <w:numId w:val="1040"/>
         </w:numPr>
-        <w:pStyle w:val="Compact"/>
       </w:pPr>
       <w:r>
         <w:t xml:space="preserve">The default is</w:t>
@@ -4276,11 +4263,11 @@
     </w:p>
     <w:p>
       <w:pPr>
+        <w:pStyle w:val="Compact"/>
         <w:numPr>
           <w:ilvl w:val="0"/>
           <w:numId w:val="1040"/>
         </w:numPr>
-        <w:pStyle w:val="Compact"/>
       </w:pPr>
       <w:r>
         <w:t xml:space="preserve">When set to</w:t>
@@ -4456,33 +4443,33 @@
     </w:p>
     <w:p>
       <w:pPr>
+        <w:pStyle w:val="Compact"/>
         <w:numPr>
           <w:ilvl w:val="0"/>
           <w:numId w:val="1041"/>
         </w:numPr>
-        <w:pStyle w:val="Compact"/>
       </w:pPr>
       <w:r>
         <w:rPr>
           <w:rStyle w:val="VerbatimChar"/>
+          <w:b/>
           <w:bCs/>
+        </w:rPr>
+        <w:t xml:space="preserve">echo</w:t>
+      </w:r>
+      <w:r>
+        <w:t xml:space="preserve"> </w:t>
+      </w:r>
+      <w:r>
+        <w:t xml:space="preserve">determines whether the R code is</w:t>
+      </w:r>
+      <w:r>
+        <w:t xml:space="preserve"> </w:t>
+      </w:r>
+      <w:r>
+        <w:rPr>
           <w:b/>
-        </w:rPr>
-        <w:t xml:space="preserve">echo</w:t>
-      </w:r>
-      <w:r>
-        <w:t xml:space="preserve"> </w:t>
-      </w:r>
-      <w:r>
-        <w:t xml:space="preserve">determines whether the R code is</w:t>
-      </w:r>
-      <w:r>
-        <w:t xml:space="preserve"> </w:t>
-      </w:r>
-      <w:r>
-        <w:rPr>
           <w:bCs/>
-          <w:b/>
         </w:rPr>
         <w:t xml:space="preserve">displayed</w:t>
       </w:r>
@@ -4495,11 +4482,11 @@
     </w:p>
     <w:p>
       <w:pPr>
+        <w:pStyle w:val="Compact"/>
         <w:numPr>
           <w:ilvl w:val="0"/>
           <w:numId w:val="1041"/>
         </w:numPr>
-        <w:pStyle w:val="Compact"/>
       </w:pPr>
       <w:r>
         <w:t xml:space="preserve">The default is</w:t>
@@ -4666,11 +4653,11 @@
     </w:p>
     <w:p>
       <w:pPr>
+        <w:pStyle w:val="Compact"/>
         <w:numPr>
           <w:ilvl w:val="0"/>
           <w:numId w:val="1042"/>
         </w:numPr>
-        <w:pStyle w:val="Compact"/>
       </w:pPr>
       <w:r>
         <w:rPr>
@@ -4684,11 +4671,11 @@
     </w:p>
     <w:p>
       <w:pPr>
+        <w:pStyle w:val="Compact"/>
         <w:numPr>
           <w:ilvl w:val="0"/>
           <w:numId w:val="1042"/>
         </w:numPr>
-        <w:pStyle w:val="Compact"/>
       </w:pPr>
       <w:r>
         <w:rPr>
@@ -4763,11 +4750,11 @@
     </w:p>
     <w:p>
       <w:pPr>
+        <w:pStyle w:val="Compact"/>
         <w:numPr>
           <w:ilvl w:val="0"/>
           <w:numId w:val="1043"/>
         </w:numPr>
-        <w:pStyle w:val="Compact"/>
       </w:pPr>
       <w:r>
         <w:t xml:space="preserve">Usually you want most of your document to have the same code chunk options.</w:t>
@@ -4775,11 +4762,11 @@
     </w:p>
     <w:p>
       <w:pPr>
+        <w:pStyle w:val="Compact"/>
         <w:numPr>
           <w:ilvl w:val="0"/>
           <w:numId w:val="1043"/>
         </w:numPr>
-        <w:pStyle w:val="Compact"/>
       </w:pPr>
       <w:r>
         <w:t xml:space="preserve">You can set these options in the YAML of the Quarto file (next topic!).</w:t>
@@ -4798,11 +4785,11 @@
     </w:p>
     <w:p>
       <w:pPr>
+        <w:pStyle w:val="Compact"/>
         <w:numPr>
           <w:ilvl w:val="0"/>
           <w:numId w:val="1044"/>
         </w:numPr>
-        <w:pStyle w:val="Compact"/>
       </w:pPr>
       <w:r>
         <w:t xml:space="preserve">☒ 1. Text, lists, images, tables, links</w:t>
@@ -4810,11 +4797,11 @@
     </w:p>
     <w:p>
       <w:pPr>
+        <w:pStyle w:val="Compact"/>
         <w:numPr>
           <w:ilvl w:val="0"/>
           <w:numId w:val="1044"/>
         </w:numPr>
-        <w:pStyle w:val="Compact"/>
       </w:pPr>
       <w:r>
         <w:t xml:space="preserve">☒ 2. Code chunks</w:t>
@@ -4822,11 +4809,11 @@
     </w:p>
     <w:p>
       <w:pPr>
+        <w:pStyle w:val="Compact"/>
         <w:numPr>
           <w:ilvl w:val="0"/>
           <w:numId w:val="1044"/>
         </w:numPr>
-        <w:pStyle w:val="Compact"/>
       </w:pPr>
       <w:r>
         <w:t xml:space="preserve">☐ 3.</w:t>
@@ -4836,8 +4823,8 @@
       </w:r>
       <w:r>
         <w:rPr>
+          <w:i/>
           <w:iCs/>
-          <w:i/>
         </w:rPr>
         <w:t xml:space="preserve">YAML metadata</w:t>
       </w:r>
@@ -4861,11 +4848,11 @@
     </w:p>
     <w:p>
       <w:pPr>
+        <w:pStyle w:val="Compact"/>
         <w:numPr>
           <w:ilvl w:val="0"/>
           <w:numId w:val="1045"/>
         </w:numPr>
-        <w:pStyle w:val="Compact"/>
       </w:pPr>
       <w:r>
         <w:t xml:space="preserve">The YAML specifies the format of the output file:</w:t>
@@ -4873,11 +4860,11 @@
     </w:p>
     <w:p>
       <w:pPr>
+        <w:pStyle w:val="Compact"/>
         <w:numPr>
           <w:ilvl w:val="1"/>
           <w:numId w:val="1046"/>
         </w:numPr>
-        <w:pStyle w:val="Compact"/>
       </w:pPr>
       <w:r>
         <w:t xml:space="preserve">html, Word, pdf, slides, website, book, etc.</w:t>
@@ -4885,11 +4872,11 @@
     </w:p>
     <w:p>
       <w:pPr>
+        <w:pStyle w:val="Compact"/>
         <w:numPr>
           <w:ilvl w:val="0"/>
           <w:numId w:val="1045"/>
         </w:numPr>
-        <w:pStyle w:val="Compact"/>
       </w:pPr>
       <w:r>
         <w:t xml:space="preserve">This is done by changing the</w:t>
@@ -4979,8 +4966,8 @@
       <w:tblPr>
         <w:tblStyle w:val="Table"/>
         <w:tblW w:type="pct" w:w="4167"/>
+        <w:tblLayout w:type="fixed"/>
         <w:tblLook w:firstRow="1" w:lastRow="0" w:firstColumn="0" w:lastColumn="0" w:noHBand="0" w:noVBand="0" w:val="0020"/>
-        <w:jc w:val="start"/>
       </w:tblPr>
       <w:tblGrid>
         <w:gridCol w:w="2750"/>
@@ -4988,7 +4975,7 @@
       </w:tblGrid>
       <w:tr>
         <w:trPr>
-          <w:tblHeader w:val="true"/>
+          <w:tblHeader w:val="on"/>
         </w:trPr>
         <w:tc>
           <w:tcPr/>
@@ -5179,11 +5166,11 @@
     </w:p>
     <w:p>
       <w:pPr>
+        <w:pStyle w:val="Compact"/>
         <w:numPr>
           <w:ilvl w:val="0"/>
           <w:numId w:val="1047"/>
         </w:numPr>
-        <w:pStyle w:val="Compact"/>
       </w:pPr>
       <w:r>
         <w:t xml:space="preserve">Change the format of the qmd file to</w:t>
@@ -5193,8 +5180,8 @@
       </w:r>
       <w:r>
         <w:rPr>
+          <w:b/>
           <w:bCs/>
-          <w:b/>
         </w:rPr>
         <w:t xml:space="preserve">revealjs</w:t>
       </w:r>
@@ -5207,11 +5194,11 @@
     </w:p>
     <w:p>
       <w:pPr>
+        <w:pStyle w:val="Compact"/>
         <w:numPr>
           <w:ilvl w:val="1"/>
           <w:numId w:val="1048"/>
         </w:numPr>
-        <w:pStyle w:val="Compact"/>
       </w:pPr>
       <w:r>
         <w:t xml:space="preserve">How do the slides look?</w:t>
@@ -5219,11 +5206,11 @@
     </w:p>
     <w:p>
       <w:pPr>
+        <w:pStyle w:val="Compact"/>
         <w:numPr>
           <w:ilvl w:val="1"/>
           <w:numId w:val="1048"/>
         </w:numPr>
-        <w:pStyle w:val="Compact"/>
       </w:pPr>
       <w:r>
         <w:t xml:space="preserve">What in the code determines when a new slide is created?</w:t>
@@ -5231,11 +5218,11 @@
     </w:p>
     <w:p>
       <w:pPr>
+        <w:pStyle w:val="Compact"/>
         <w:numPr>
           <w:ilvl w:val="0"/>
           <w:numId w:val="1047"/>
         </w:numPr>
-        <w:pStyle w:val="Compact"/>
       </w:pPr>
       <w:r>
         <w:t xml:space="preserve">Change the format of the qmd file to</w:t>
@@ -5245,8 +5232,8 @@
       </w:r>
       <w:r>
         <w:rPr>
+          <w:b/>
           <w:bCs/>
-          <w:b/>
         </w:rPr>
         <w:t xml:space="preserve">pptx</w:t>
       </w:r>
@@ -5259,11 +5246,11 @@
     </w:p>
     <w:p>
       <w:pPr>
+        <w:pStyle w:val="Compact"/>
         <w:numPr>
           <w:ilvl w:val="1"/>
           <w:numId w:val="1049"/>
         </w:numPr>
-        <w:pStyle w:val="Compact"/>
       </w:pPr>
       <w:r>
         <w:t xml:space="preserve">How do the slides look? Which styling options worked and which did not?</w:t>
@@ -5271,11 +5258,11 @@
     </w:p>
     <w:p>
       <w:pPr>
+        <w:pStyle w:val="Compact"/>
         <w:numPr>
           <w:ilvl w:val="1"/>
           <w:numId w:val="1049"/>
         </w:numPr>
-        <w:pStyle w:val="Compact"/>
       </w:pPr>
       <w:r>
         <w:t xml:space="preserve">What in the code determines when a new slide is created?</w:t>
@@ -5283,11 +5270,11 @@
     </w:p>
     <w:p>
       <w:pPr>
+        <w:pStyle w:val="Compact"/>
         <w:numPr>
           <w:ilvl w:val="0"/>
           <w:numId w:val="1047"/>
         </w:numPr>
-        <w:pStyle w:val="Compact"/>
       </w:pPr>
       <w:r>
         <w:t xml:space="preserve">Change the format of the qmd file to</w:t>
@@ -5297,8 +5284,8 @@
       </w:r>
       <w:r>
         <w:rPr>
+          <w:b/>
           <w:bCs/>
-          <w:b/>
         </w:rPr>
         <w:t xml:space="preserve">docx</w:t>
       </w:r>
@@ -5311,11 +5298,11 @@
     </w:p>
     <w:p>
       <w:pPr>
+        <w:pStyle w:val="Compact"/>
         <w:numPr>
           <w:ilvl w:val="1"/>
           <w:numId w:val="1050"/>
         </w:numPr>
-        <w:pStyle w:val="Compact"/>
       </w:pPr>
       <w:r>
         <w:t xml:space="preserve">How does the Word doc look? Which styling options worked and which did not?</w:t>
@@ -5333,11 +5320,11 @@
     </w:p>
     <w:p>
       <w:pPr>
+        <w:pStyle w:val="Compact"/>
         <w:numPr>
           <w:ilvl w:val="0"/>
           <w:numId w:val="1051"/>
         </w:numPr>
-        <w:pStyle w:val="Compact"/>
       </w:pPr>
       <w:r>
         <w:t xml:space="preserve">Below are some YAML options to customize your html file.</w:t>
@@ -5348,11 +5335,11 @@
     </w:p>
     <w:p>
       <w:pPr>
+        <w:pStyle w:val="Compact"/>
         <w:numPr>
           <w:ilvl w:val="0"/>
           <w:numId w:val="1051"/>
         </w:numPr>
-        <w:pStyle w:val="Compact"/>
       </w:pPr>
       <w:r>
         <w:t xml:space="preserve">Download from GitHub the file</w:t>
@@ -5377,11 +5364,11 @@
     </w:p>
     <w:p>
       <w:pPr>
+        <w:pStyle w:val="Compact"/>
         <w:numPr>
           <w:ilvl w:val="1"/>
           <w:numId w:val="1052"/>
         </w:numPr>
-        <w:pStyle w:val="Compact"/>
       </w:pPr>
       <w:r>
         <w:t xml:space="preserve">You can view the</w:t>
@@ -5408,26 +5395,26 @@
       </w:r>
       <w:r>
         <w:rPr>
+          <w:i/>
           <w:iCs/>
+        </w:rPr>
+        <w:t xml:space="preserve">This will look different from on your computer though since the workshop’s website’s setting are being applied to it.</w:t>
+      </w:r>
+      <w:r>
+        <w:rPr>
           <w:i/>
-        </w:rPr>
-        <w:t xml:space="preserve">This will look different from on your computer though since the workshop’s website’s setting are being applied to it.</w:t>
-      </w:r>
-      <w:r>
-        <w:rPr>
           <w:iCs/>
-          <w:i/>
-        </w:rPr>
-        <w:t xml:space="preserve"> </w:t>
-      </w:r>
-    </w:p>
-    <w:p>
-      <w:pPr>
+        </w:rPr>
+        <w:t xml:space="preserve"> </w:t>
+      </w:r>
+    </w:p>
+    <w:p>
+      <w:pPr>
+        <w:pStyle w:val="Compact"/>
         <w:numPr>
           <w:ilvl w:val="0"/>
           <w:numId w:val="1051"/>
         </w:numPr>
-        <w:pStyle w:val="Compact"/>
       </w:pPr>
       <w:r>
         <w:t xml:space="preserve">Learn about many more YAML options from Quarto’s</w:t>
@@ -5699,14 +5686,14 @@
 <file path=word/numbering.xml><?xml version="1.0" encoding="utf-8"?>
 <w:numbering xmlns:w="http://schemas.openxmlformats.org/wordprocessingml/2006/main">
   <w:abstractNum w:abstractNumId="990">
-    <w:nsid w:val="A990"/>
+    <w:nsid w:val="0000A990"/>
     <w:multiLevelType w:val="multilevel"/>
     <w:lvl w:ilvl="0">
       <w:numFmt w:val="bullet"/>
       <w:lvlText w:val=" "/>
       <w:lvlJc w:val="left"/>
       <w:pPr>
-        <w:ind w:left="720" w:hanging="480"/>
+        <w:ind w:left="720" w:hanging="360"/>
       </w:pPr>
     </w:lvl>
     <w:lvl w:ilvl="1">
@@ -5714,7 +5701,7 @@
       <w:lvlText w:val=" "/>
       <w:lvlJc w:val="left"/>
       <w:pPr>
-        <w:ind w:left="1440" w:hanging="480"/>
+        <w:ind w:left="1440" w:hanging="360"/>
       </w:pPr>
     </w:lvl>
     <w:lvl w:ilvl="2">
@@ -5722,7 +5709,7 @@
       <w:lvlText w:val=" "/>
       <w:lvlJc w:val="left"/>
       <w:pPr>
-        <w:ind w:left="2160" w:hanging="480"/>
+        <w:ind w:left="2160" w:hanging="360"/>
       </w:pPr>
     </w:lvl>
     <w:lvl w:ilvl="3">
@@ -5730,7 +5717,7 @@
       <w:lvlText w:val=" "/>
       <w:lvlJc w:val="left"/>
       <w:pPr>
-        <w:ind w:left="2880" w:hanging="480"/>
+        <w:ind w:left="2880" w:hanging="360"/>
       </w:pPr>
     </w:lvl>
     <w:lvl w:ilvl="4">
@@ -5738,7 +5725,7 @@
       <w:lvlText w:val=" "/>
       <w:lvlJc w:val="left"/>
       <w:pPr>
-        <w:ind w:left="3600" w:hanging="480"/>
+        <w:ind w:left="3600" w:hanging="360"/>
       </w:pPr>
     </w:lvl>
     <w:lvl w:ilvl="5">
@@ -5746,7 +5733,7 @@
       <w:lvlText w:val=" "/>
       <w:lvlJc w:val="left"/>
       <w:pPr>
-        <w:ind w:left="4320" w:hanging="480"/>
+        <w:ind w:left="4320" w:hanging="360"/>
       </w:pPr>
     </w:lvl>
     <w:lvl w:ilvl="6">
@@ -5754,7 +5741,7 @@
       <w:lvlText w:val=" "/>
       <w:lvlJc w:val="left"/>
       <w:pPr>
-        <w:ind w:left="5040" w:hanging="480"/>
+        <w:ind w:left="5040" w:hanging="360"/>
       </w:pPr>
     </w:lvl>
     <w:lvl w:ilvl="7">
@@ -5762,7 +5749,7 @@
       <w:lvlText w:val=" "/>
       <w:lvlJc w:val="left"/>
       <w:pPr>
-        <w:ind w:left="5760" w:hanging="480"/>
+        <w:ind w:left="5760" w:hanging="360"/>
       </w:pPr>
     </w:lvl>
     <w:lvl w:ilvl="8">
@@ -5770,12 +5757,12 @@
       <w:lvlText w:val=" "/>
       <w:lvlJc w:val="left"/>
       <w:pPr>
-        <w:ind w:left="6480" w:hanging="480"/>
+        <w:ind w:left="6480" w:hanging="360"/>
       </w:pPr>
     </w:lvl>
   </w:abstractNum>
   <w:abstractNum w:abstractNumId="99411">
-    <w:nsid w:val="A99411"/>
+    <w:nsid w:val="00A99411"/>
     <w:multiLevelType w:val="multilevel"/>
     <w:lvl w:ilvl="0">
       <w:start w:val="1"/>
@@ -5783,7 +5770,7 @@
       <w:lvlText w:val="%1."/>
       <w:lvlJc w:val="left"/>
       <w:pPr>
-        <w:ind w:left="720" w:hanging="480"/>
+        <w:ind w:left="720" w:hanging="360"/>
       </w:pPr>
     </w:lvl>
     <w:lvl w:ilvl="1">
@@ -5792,7 +5779,7 @@
       <w:lvlText w:val="%2."/>
       <w:lvlJc w:val="left"/>
       <w:pPr>
-        <w:ind w:left="1440" w:hanging="480"/>
+        <w:ind w:left="1440" w:hanging="360"/>
       </w:pPr>
     </w:lvl>
     <w:lvl w:ilvl="2">
@@ -5801,7 +5788,7 @@
       <w:lvlText w:val="%3."/>
       <w:lvlJc w:val="left"/>
       <w:pPr>
-        <w:ind w:left="2160" w:hanging="480"/>
+        <w:ind w:left="2160" w:hanging="360"/>
       </w:pPr>
     </w:lvl>
     <w:lvl w:ilvl="3">
@@ -5810,7 +5797,7 @@
       <w:lvlText w:val="%4."/>
       <w:lvlJc w:val="left"/>
       <w:pPr>
-        <w:ind w:left="2880" w:hanging="480"/>
+        <w:ind w:left="2880" w:hanging="360"/>
       </w:pPr>
     </w:lvl>
     <w:lvl w:ilvl="4">
@@ -5819,7 +5806,7 @@
       <w:lvlText w:val="%5."/>
       <w:lvlJc w:val="left"/>
       <w:pPr>
-        <w:ind w:left="3600" w:hanging="480"/>
+        <w:ind w:left="3600" w:hanging="360"/>
       </w:pPr>
     </w:lvl>
     <w:lvl w:ilvl="5">
@@ -5828,7 +5815,7 @@
       <w:lvlText w:val="%6."/>
       <w:lvlJc w:val="left"/>
       <w:pPr>
-        <w:ind w:left="4320" w:hanging="480"/>
+        <w:ind w:left="4320" w:hanging="360"/>
       </w:pPr>
     </w:lvl>
     <w:lvl w:ilvl="6">
@@ -5837,7 +5824,7 @@
       <w:lvlText w:val="%7."/>
       <w:lvlJc w:val="left"/>
       <w:pPr>
-        <w:ind w:left="5040" w:hanging="480"/>
+        <w:ind w:left="5040" w:hanging="360"/>
       </w:pPr>
     </w:lvl>
     <w:lvl w:ilvl="7">
@@ -5846,7 +5833,7 @@
       <w:lvlText w:val="%8."/>
       <w:lvlJc w:val="left"/>
       <w:pPr>
-        <w:ind w:left="5760" w:hanging="480"/>
+        <w:ind w:left="5760" w:hanging="360"/>
       </w:pPr>
     </w:lvl>
     <w:lvl w:ilvl="8">
@@ -5855,88 +5842,115 @@
       <w:lvlText w:val="%9."/>
       <w:lvlJc w:val="left"/>
       <w:pPr>
-        <w:ind w:left="6480" w:hanging="480"/>
+        <w:ind w:left="6480" w:hanging="360"/>
       </w:pPr>
     </w:lvl>
   </w:abstractNum>
   <w:abstractNum w:abstractNumId="991">
-    <w:nsid w:val="A991"/>
+    <w:nsid w:val="0000A991"/>
     <w:multiLevelType w:val="multilevel"/>
     <w:lvl w:ilvl="0">
       <w:numFmt w:val="bullet"/>
-      <w:lvlText w:val="•"/>
+      <w:lvlText w:val=""/>
       <w:lvlJc w:val="left"/>
       <w:pPr>
-        <w:ind w:left="720" w:hanging="480"/>
-      </w:pPr>
+        <w:ind w:left="720" w:hanging="360"/>
+      </w:pPr>
+      <w:rPr>
+        <w:rFonts w:ascii="Symbol" w:hAnsi="Symbol" w:cs="Symbol" w:hint="default"/>
+      </w:rPr>
     </w:lvl>
     <w:lvl w:ilvl="1">
       <w:numFmt w:val="bullet"/>
-      <w:lvlText w:val="–"/>
+      <w:lvlText w:val="o"/>
       <w:lvlJc w:val="left"/>
       <w:pPr>
-        <w:ind w:left="1440" w:hanging="480"/>
-      </w:pPr>
+        <w:ind w:left="1440" w:hanging="360"/>
+      </w:pPr>
+      <w:rPr>
+        <w:rFonts w:ascii="Courier New" w:hAnsi="Courier New" w:cs="Courier New" w:hint="default"/>
+      </w:rPr>
     </w:lvl>
     <w:lvl w:ilvl="2">
       <w:numFmt w:val="bullet"/>
-      <w:lvlText w:val="•"/>
+      <w:lvlText w:val=""/>
       <w:lvlJc w:val="left"/>
       <w:pPr>
-        <w:ind w:left="2160" w:hanging="480"/>
-      </w:pPr>
+        <w:ind w:left="2160" w:hanging="360"/>
+      </w:pPr>
+      <w:rPr>
+        <w:rFonts w:ascii="Wingdings" w:hAnsi="Wingdings" w:cs="Wingdings" w:hint="default"/>
+      </w:rPr>
     </w:lvl>
     <w:lvl w:ilvl="3">
       <w:numFmt w:val="bullet"/>
-      <w:lvlText w:val="–"/>
+      <w:lvlText w:val=""/>
       <w:lvlJc w:val="left"/>
       <w:pPr>
-        <w:ind w:left="2880" w:hanging="480"/>
-      </w:pPr>
+        <w:ind w:left="2880" w:hanging="360"/>
+      </w:pPr>
+      <w:rPr>
+        <w:rFonts w:ascii="Symbol" w:hAnsi="Symbol" w:cs="Symbol" w:hint="default"/>
+      </w:rPr>
     </w:lvl>
     <w:lvl w:ilvl="4">
       <w:numFmt w:val="bullet"/>
-      <w:lvlText w:val="•"/>
+      <w:lvlText w:val="o"/>
       <w:lvlJc w:val="left"/>
       <w:pPr>
-        <w:ind w:left="3600" w:hanging="480"/>
-      </w:pPr>
+        <w:ind w:left="3600" w:hanging="360"/>
+      </w:pPr>
+      <w:rPr>
+        <w:rFonts w:ascii="Courier New" w:hAnsi="Courier New" w:cs="Courier New" w:hint="default"/>
+      </w:rPr>
     </w:lvl>
     <w:lvl w:ilvl="5">
       <w:numFmt w:val="bullet"/>
-      <w:lvlText w:val="–"/>
+      <w:lvlText w:val=""/>
       <w:lvlJc w:val="left"/>
       <w:pPr>
-        <w:ind w:left="4320" w:hanging="480"/>
-      </w:pPr>
+        <w:ind w:left="4320" w:hanging="360"/>
+      </w:pPr>
+      <w:rPr>
+        <w:rFonts w:ascii="Wingdings" w:hAnsi="Wingdings" w:cs="Wingdings" w:hint="default"/>
+      </w:rPr>
     </w:lvl>
     <w:lvl w:ilvl="6">
       <w:numFmt w:val="bullet"/>
-      <w:lvlText w:val="•"/>
+      <w:lvlText w:val=""/>
       <w:lvlJc w:val="left"/>
       <w:pPr>
-        <w:ind w:left="5040" w:hanging="480"/>
-      </w:pPr>
+        <w:ind w:left="5040" w:hanging="360"/>
+      </w:pPr>
+      <w:rPr>
+        <w:rFonts w:ascii="Symbol" w:hAnsi="Symbol" w:cs="Symbol" w:hint="default"/>
+      </w:rPr>
     </w:lvl>
     <w:lvl w:ilvl="7">
       <w:numFmt w:val="bullet"/>
-      <w:lvlText w:val="–"/>
+      <w:lvlText w:val="o"/>
       <w:lvlJc w:val="left"/>
       <w:pPr>
-        <w:ind w:left="5760" w:hanging="480"/>
-      </w:pPr>
+        <w:ind w:left="5760" w:hanging="360"/>
+      </w:pPr>
+      <w:rPr>
+        <w:rFonts w:ascii="Courier New" w:hAnsi="Courier New" w:cs="Courier New" w:hint="default"/>
+      </w:rPr>
     </w:lvl>
     <w:lvl w:ilvl="8">
       <w:numFmt w:val="bullet"/>
-      <w:lvlText w:val="•"/>
+      <w:lvlText w:val=""/>
       <w:lvlJc w:val="left"/>
       <w:pPr>
-        <w:ind w:left="6480" w:hanging="480"/>
-      </w:pPr>
+        <w:ind w:left="6480" w:hanging="360"/>
+      </w:pPr>
+      <w:rPr>
+        <w:rFonts w:ascii="Wingdings" w:hAnsi="Wingdings" w:cs="Wingdings" w:hint="default"/>
+      </w:rPr>
     </w:lvl>
   </w:abstractNum>
   <w:abstractNum w:abstractNumId="99511">
-    <w:nsid w:val="A99511"/>
+    <w:nsid w:val="00A99511"/>
     <w:multiLevelType w:val="multilevel"/>
     <w:lvl w:ilvl="0">
       <w:start w:val="1"/>
@@ -5944,7 +5958,7 @@
       <w:lvlText w:val="%1."/>
       <w:lvlJc w:val="left"/>
       <w:pPr>
-        <w:ind w:left="720" w:hanging="480"/>
+        <w:ind w:left="720" w:hanging="360"/>
       </w:pPr>
     </w:lvl>
     <w:lvl w:ilvl="1">
@@ -5953,7 +5967,7 @@
       <w:lvlText w:val="%2."/>
       <w:lvlJc w:val="left"/>
       <w:pPr>
-        <w:ind w:left="1440" w:hanging="480"/>
+        <w:ind w:left="1440" w:hanging="360"/>
       </w:pPr>
     </w:lvl>
     <w:lvl w:ilvl="2">
@@ -5962,7 +5976,7 @@
       <w:lvlText w:val="%3."/>
       <w:lvlJc w:val="left"/>
       <w:pPr>
-        <w:ind w:left="2160" w:hanging="480"/>
+        <w:ind w:left="2160" w:hanging="360"/>
       </w:pPr>
     </w:lvl>
     <w:lvl w:ilvl="3">
@@ -5971,7 +5985,7 @@
       <w:lvlText w:val="%4."/>
       <w:lvlJc w:val="left"/>
       <w:pPr>
-        <w:ind w:left="2880" w:hanging="480"/>
+        <w:ind w:left="2880" w:hanging="360"/>
       </w:pPr>
     </w:lvl>
     <w:lvl w:ilvl="4">
@@ -5980,7 +5994,7 @@
       <w:lvlText w:val="%5."/>
       <w:lvlJc w:val="left"/>
       <w:pPr>
-        <w:ind w:left="3600" w:hanging="480"/>
+        <w:ind w:left="3600" w:hanging="360"/>
       </w:pPr>
     </w:lvl>
     <w:lvl w:ilvl="5">
@@ -5989,7 +6003,7 @@
       <w:lvlText w:val="%6."/>
       <w:lvlJc w:val="left"/>
       <w:pPr>
-        <w:ind w:left="4320" w:hanging="480"/>
+        <w:ind w:left="4320" w:hanging="360"/>
       </w:pPr>
     </w:lvl>
     <w:lvl w:ilvl="6">
@@ -5998,7 +6012,7 @@
       <w:lvlText w:val="%7."/>
       <w:lvlJc w:val="left"/>
       <w:pPr>
-        <w:ind w:left="5040" w:hanging="480"/>
+        <w:ind w:left="5040" w:hanging="360"/>
       </w:pPr>
     </w:lvl>
     <w:lvl w:ilvl="7">
@@ -6007,7 +6021,7 @@
       <w:lvlText w:val="%8."/>
       <w:lvlJc w:val="left"/>
       <w:pPr>
-        <w:ind w:left="5760" w:hanging="480"/>
+        <w:ind w:left="5760" w:hanging="360"/>
       </w:pPr>
     </w:lvl>
     <w:lvl w:ilvl="8">
@@ -6016,12 +6030,12 @@
       <w:lvlText w:val="%9."/>
       <w:lvlJc w:val="left"/>
       <w:pPr>
-        <w:ind w:left="6480" w:hanging="480"/>
+        <w:ind w:left="6480" w:hanging="360"/>
       </w:pPr>
     </w:lvl>
   </w:abstractNum>
   <w:abstractNum w:abstractNumId="99711">
-    <w:nsid w:val="A99711"/>
+    <w:nsid w:val="00A99711"/>
     <w:multiLevelType w:val="multilevel"/>
     <w:lvl w:ilvl="0">
       <w:start w:val="1"/>
@@ -6029,7 +6043,7 @@
       <w:lvlText w:val="%1."/>
       <w:lvlJc w:val="left"/>
       <w:pPr>
-        <w:ind w:left="720" w:hanging="480"/>
+        <w:ind w:left="720" w:hanging="360"/>
       </w:pPr>
     </w:lvl>
     <w:lvl w:ilvl="1">
@@ -6038,7 +6052,7 @@
       <w:lvlText w:val="%2."/>
       <w:lvlJc w:val="left"/>
       <w:pPr>
-        <w:ind w:left="1440" w:hanging="480"/>
+        <w:ind w:left="1440" w:hanging="360"/>
       </w:pPr>
     </w:lvl>
     <w:lvl w:ilvl="2">
@@ -6047,7 +6061,7 @@
       <w:lvlText w:val="%3."/>
       <w:lvlJc w:val="left"/>
       <w:pPr>
-        <w:ind w:left="2160" w:hanging="480"/>
+        <w:ind w:left="2160" w:hanging="360"/>
       </w:pPr>
     </w:lvl>
     <w:lvl w:ilvl="3">
@@ -6056,7 +6070,7 @@
       <w:lvlText w:val="%4."/>
       <w:lvlJc w:val="left"/>
       <w:pPr>
-        <w:ind w:left="2880" w:hanging="480"/>
+        <w:ind w:left="2880" w:hanging="360"/>
       </w:pPr>
     </w:lvl>
     <w:lvl w:ilvl="4">
@@ -6065,7 +6079,7 @@
       <w:lvlText w:val="%5."/>
       <w:lvlJc w:val="left"/>
       <w:pPr>
-        <w:ind w:left="3600" w:hanging="480"/>
+        <w:ind w:left="3600" w:hanging="360"/>
       </w:pPr>
     </w:lvl>
     <w:lvl w:ilvl="5">
@@ -6074,7 +6088,7 @@
       <w:lvlText w:val="%6."/>
       <w:lvlJc w:val="left"/>
       <w:pPr>
-        <w:ind w:left="4320" w:hanging="480"/>
+        <w:ind w:left="4320" w:hanging="360"/>
       </w:pPr>
     </w:lvl>
     <w:lvl w:ilvl="6">
@@ -6083,7 +6097,7 @@
       <w:lvlText w:val="%7."/>
       <w:lvlJc w:val="left"/>
       <w:pPr>
-        <w:ind w:left="5040" w:hanging="480"/>
+        <w:ind w:left="5040" w:hanging="360"/>
       </w:pPr>
     </w:lvl>
     <w:lvl w:ilvl="7">
@@ -6092,7 +6106,7 @@
       <w:lvlText w:val="%8."/>
       <w:lvlJc w:val="left"/>
       <w:pPr>
-        <w:ind w:left="5760" w:hanging="480"/>
+        <w:ind w:left="5760" w:hanging="360"/>
       </w:pPr>
     </w:lvl>
     <w:lvl w:ilvl="8">
@@ -6101,12 +6115,12 @@
       <w:lvlText w:val="%9."/>
       <w:lvlJc w:val="left"/>
       <w:pPr>
-        <w:ind w:left="6480" w:hanging="480"/>
+        <w:ind w:left="6480" w:hanging="360"/>
       </w:pPr>
     </w:lvl>
   </w:abstractNum>
   <w:abstractNum w:abstractNumId="99331">
-    <w:nsid w:val="A99331"/>
+    <w:nsid w:val="00A99331"/>
     <w:multiLevelType w:val="multilevel"/>
     <w:lvl w:ilvl="0">
       <w:start w:val="1"/>
@@ -6114,7 +6128,7 @@
       <w:lvlText w:val="(%1)"/>
       <w:lvlJc w:val="left"/>
       <w:pPr>
-        <w:ind w:left="720" w:hanging="480"/>
+        <w:ind w:left="720" w:hanging="360"/>
       </w:pPr>
     </w:lvl>
     <w:lvl w:ilvl="1">
@@ -6123,7 +6137,7 @@
       <w:lvlText w:val="(%2)"/>
       <w:lvlJc w:val="left"/>
       <w:pPr>
-        <w:ind w:left="1440" w:hanging="480"/>
+        <w:ind w:left="1440" w:hanging="360"/>
       </w:pPr>
     </w:lvl>
     <w:lvl w:ilvl="2">
@@ -6132,7 +6146,7 @@
       <w:lvlText w:val="(%3)"/>
       <w:lvlJc w:val="left"/>
       <w:pPr>
-        <w:ind w:left="2160" w:hanging="480"/>
+        <w:ind w:left="2160" w:hanging="360"/>
       </w:pPr>
     </w:lvl>
     <w:lvl w:ilvl="3">
@@ -6141,7 +6155,7 @@
       <w:lvlText w:val="(%4)"/>
       <w:lvlJc w:val="left"/>
       <w:pPr>
-        <w:ind w:left="2880" w:hanging="480"/>
+        <w:ind w:left="2880" w:hanging="360"/>
       </w:pPr>
     </w:lvl>
     <w:lvl w:ilvl="4">
@@ -6150,7 +6164,7 @@
       <w:lvlText w:val="(%5)"/>
       <w:lvlJc w:val="left"/>
       <w:pPr>
-        <w:ind w:left="3600" w:hanging="480"/>
+        <w:ind w:left="3600" w:hanging="360"/>
       </w:pPr>
     </w:lvl>
     <w:lvl w:ilvl="5">
@@ -6159,7 +6173,7 @@
       <w:lvlText w:val="(%6)"/>
       <w:lvlJc w:val="left"/>
       <w:pPr>
-        <w:ind w:left="4320" w:hanging="480"/>
+        <w:ind w:left="4320" w:hanging="360"/>
       </w:pPr>
     </w:lvl>
     <w:lvl w:ilvl="6">
@@ -6168,7 +6182,7 @@
       <w:lvlText w:val="(%7)"/>
       <w:lvlJc w:val="left"/>
       <w:pPr>
-        <w:ind w:left="5040" w:hanging="480"/>
+        <w:ind w:left="5040" w:hanging="360"/>
       </w:pPr>
     </w:lvl>
     <w:lvl w:ilvl="7">
@@ -6177,7 +6191,7 @@
       <w:lvlText w:val="(%8)"/>
       <w:lvlJc w:val="left"/>
       <w:pPr>
-        <w:ind w:left="5760" w:hanging="480"/>
+        <w:ind w:left="5760" w:hanging="360"/>
       </w:pPr>
     </w:lvl>
     <w:lvl w:ilvl="8">
@@ -6186,7 +6200,7 @@
       <w:lvlText w:val="(%9)"/>
       <w:lvlJc w:val="left"/>
       <w:pPr>
-        <w:ind w:left="6480" w:hanging="480"/>
+        <w:ind w:left="6480" w:hanging="360"/>
       </w:pPr>
     </w:lvl>
   </w:abstractNum>
@@ -6729,10 +6743,10 @@
     <w:name w:val="Body Text"/>
     <w:basedOn w:val="Normal"/>
     <w:link w:val="BodyTextChar"/>
+    <w:qFormat/>
     <w:pPr>
       <w:spacing w:after="180" w:before="180"/>
     </w:pPr>
-    <w:qFormat/>
   </w:style>
   <w:style w:customStyle="1" w:styleId="FirstParagraph" w:type="paragraph">
     <w:name w:val="First Paragraph"/>
@@ -6752,36 +6766,70 @@
     <w:name w:val="Title"/>
     <w:basedOn w:val="Normal"/>
     <w:next w:val="BodyText"/>
+    <w:link w:val="TitleChar"/>
+    <w:uiPriority w:val="10"/>
     <w:qFormat/>
+    <w:rsid w:val="00A10FD9"/>
     <w:pPr>
-      <w:keepNext/>
-      <w:keepLines/>
-      <w:spacing w:after="240" w:before="480"/>
+      <w:spacing w:after="80" w:line="240" w:lineRule="auto"/>
+      <w:contextualSpacing/>
       <w:jc w:val="center"/>
     </w:pPr>
     <w:rPr>
       <w:rFonts w:asciiTheme="majorHAnsi" w:cstheme="majorBidi" w:eastAsiaTheme="majorEastAsia" w:hAnsiTheme="majorHAnsi"/>
-      <w:b/>
-      <w:bCs/>
-      <w:color w:themeColor="accent1" w:themeShade="B5" w:val="345A8A"/>
-      <w:sz w:val="36"/>
-      <w:szCs w:val="36"/>
+      <w:spacing w:val="-10"/>
+      <w:kern w:val="28"/>
+      <w:sz w:val="56"/>
+      <w:szCs w:val="56"/>
+    </w:rPr>
+  </w:style>
+  <w:style w:customStyle="1" w:styleId="TitleChar" w:type="character">
+    <w:name w:val="Title Char"/>
+    <w:basedOn w:val="DefaultParagraphFont"/>
+    <w:link w:val="Title"/>
+    <w:uiPriority w:val="10"/>
+    <w:rsid w:val="00A10FD9"/>
+    <w:rPr>
+      <w:rFonts w:asciiTheme="majorHAnsi" w:cstheme="majorBidi" w:eastAsiaTheme="majorEastAsia" w:hAnsiTheme="majorHAnsi"/>
+      <w:spacing w:val="-10"/>
+      <w:kern w:val="28"/>
+      <w:sz w:val="56"/>
+      <w:szCs w:val="56"/>
     </w:rPr>
   </w:style>
   <w:style w:styleId="Subtitle" w:type="paragraph">
     <w:name w:val="Subtitle"/>
-    <w:basedOn w:val="Title"/>
+    <w:basedOn w:val="Normal"/>
     <w:next w:val="BodyText"/>
+    <w:link w:val="SubtitleChar"/>
+    <w:uiPriority w:val="11"/>
     <w:qFormat/>
+    <w:rsid w:val="00A10FD9"/>
     <w:pPr>
-      <w:keepNext/>
-      <w:keepLines/>
-      <w:spacing w:after="240" w:before="240"/>
-      <w:jc w:val="center"/>
+      <w:numPr>
+        <w:ilvl w:val="1"/>
+      </w:numPr>
     </w:pPr>
     <w:rPr>
-      <w:sz w:val="30"/>
-      <w:szCs w:val="30"/>
+      <w:rFonts w:cstheme="majorBidi" w:eastAsiaTheme="majorEastAsia"/>
+      <w:color w:themeColor="text1" w:themeTint="A6" w:val="595959"/>
+      <w:spacing w:val="15"/>
+      <w:sz w:val="28"/>
+      <w:szCs w:val="28"/>
+    </w:rPr>
+  </w:style>
+  <w:style w:customStyle="1" w:styleId="SubtitleChar" w:type="character">
+    <w:name w:val="Subtitle Char"/>
+    <w:basedOn w:val="DefaultParagraphFont"/>
+    <w:link w:val="Subtitle"/>
+    <w:uiPriority w:val="11"/>
+    <w:rsid w:val="00A10FD9"/>
+    <w:rPr>
+      <w:rFonts w:cstheme="majorBidi" w:eastAsiaTheme="majorEastAsia"/>
+      <w:color w:themeColor="text1" w:themeTint="A6" w:val="595959"/>
+      <w:spacing w:val="15"/>
+      <w:sz w:val="28"/>
+      <w:szCs w:val="28"/>
     </w:rPr>
   </w:style>
   <w:style w:customStyle="1" w:styleId="Author" w:type="paragraph">
@@ -6804,6 +6852,24 @@
       <w:jc w:val="center"/>
     </w:pPr>
   </w:style>
+  <w:style w:customStyle="1" w:styleId="AbstractTitle" w:type="paragraph">
+    <w:name w:val="Abstract Title"/>
+    <w:basedOn w:val="Normal"/>
+    <w:next w:val="Abstract"/>
+    <w:qFormat/>
+    <w:pPr>
+      <w:keepNext/>
+      <w:keepLines/>
+      <w:spacing w:after="0" w:before="300"/>
+      <w:jc w:val="center"/>
+    </w:pPr>
+    <w:rPr>
+      <w:b/>
+      <w:color w:val="345A8A"/>
+      <w:sz w:val="20"/>
+      <w:szCs w:val="20"/>
+    </w:rPr>
+  </w:style>
   <w:style w:customStyle="1" w:styleId="Abstract" w:type="paragraph">
     <w:name w:val="Abstract"/>
     <w:basedOn w:val="Normal"/>
@@ -6812,7 +6878,7 @@
     <w:pPr>
       <w:keepNext/>
       <w:keepLines/>
-      <w:spacing w:after="300" w:before="300"/>
+      <w:spacing w:after="300" w:before="100"/>
     </w:pPr>
     <w:rPr>
       <w:sz w:val="20"/>
@@ -6828,191 +6894,321 @@
     <w:rPr/>
   </w:style>
   <w:style w:styleId="Heading1" w:type="paragraph">
-    <w:name w:val="Heading 1"/>
+    <w:name w:val="heading 1"/>
     <w:basedOn w:val="Normal"/>
     <w:next w:val="BodyText"/>
+    <w:link w:val="Heading1Char"/>
     <w:uiPriority w:val="9"/>
     <w:qFormat/>
+    <w:rsid w:val="00A10FD9"/>
     <w:pPr>
       <w:keepNext/>
       <w:keepLines/>
-      <w:spacing w:after="0" w:before="480"/>
+      <w:spacing w:after="80" w:before="360"/>
       <w:outlineLvl w:val="0"/>
     </w:pPr>
     <w:rPr>
       <w:rFonts w:asciiTheme="majorHAnsi" w:cstheme="majorBidi" w:eastAsiaTheme="majorEastAsia" w:hAnsiTheme="majorHAnsi"/>
-      <w:b/>
-      <w:bCs/>
-      <w:color w:themeColor="accent1" w:val="4F81BD"/>
-      <w:sz w:val="32"/>
-      <w:szCs w:val="32"/>
+      <w:color w:themeColor="accent1" w:themeShade="BF" w:val="0F4761"/>
+      <w:sz w:val="40"/>
+      <w:szCs w:val="40"/>
     </w:rPr>
   </w:style>
   <w:style w:styleId="Heading2" w:type="paragraph">
-    <w:name w:val="Heading 2"/>
+    <w:name w:val="heading 2"/>
     <w:basedOn w:val="Normal"/>
     <w:next w:val="BodyText"/>
+    <w:link w:val="Heading2Char"/>
     <w:uiPriority w:val="9"/>
+    <w:semiHidden/>
     <w:unhideWhenUsed/>
     <w:qFormat/>
+    <w:rsid w:val="00A10FD9"/>
     <w:pPr>
       <w:keepNext/>
       <w:keepLines/>
-      <w:spacing w:after="0" w:before="200"/>
+      <w:spacing w:after="80" w:before="160"/>
       <w:outlineLvl w:val="1"/>
     </w:pPr>
     <w:rPr>
       <w:rFonts w:asciiTheme="majorHAnsi" w:cstheme="majorBidi" w:eastAsiaTheme="majorEastAsia" w:hAnsiTheme="majorHAnsi"/>
-      <w:b/>
-      <w:bCs/>
-      <w:color w:themeColor="accent1" w:val="4F81BD"/>
+      <w:color w:themeColor="accent1" w:themeShade="BF" w:val="0F4761"/>
+      <w:sz w:val="32"/>
+      <w:szCs w:val="32"/>
+    </w:rPr>
+  </w:style>
+  <w:style w:styleId="Heading3" w:type="paragraph">
+    <w:name w:val="heading 3"/>
+    <w:basedOn w:val="Normal"/>
+    <w:next w:val="BodyText"/>
+    <w:link w:val="Heading3Char"/>
+    <w:uiPriority w:val="9"/>
+    <w:semiHidden/>
+    <w:unhideWhenUsed/>
+    <w:qFormat/>
+    <w:rsid w:val="00A10FD9"/>
+    <w:pPr>
+      <w:keepNext/>
+      <w:keepLines/>
+      <w:spacing w:after="80" w:before="160"/>
+      <w:outlineLvl w:val="2"/>
+    </w:pPr>
+    <w:rPr>
+      <w:rFonts w:cstheme="majorBidi" w:eastAsiaTheme="majorEastAsia"/>
+      <w:color w:themeColor="accent1" w:themeShade="BF" w:val="0F4761"/>
       <w:sz w:val="28"/>
       <w:szCs w:val="28"/>
     </w:rPr>
   </w:style>
-  <w:style w:styleId="Heading3" w:type="paragraph">
-    <w:name w:val="Heading 3"/>
+  <w:style w:styleId="Heading4" w:type="paragraph">
+    <w:name w:val="heading 4"/>
     <w:basedOn w:val="Normal"/>
     <w:next w:val="BodyText"/>
+    <w:link w:val="Heading4Char"/>
     <w:uiPriority w:val="9"/>
+    <w:semiHidden/>
     <w:unhideWhenUsed/>
     <w:qFormat/>
+    <w:rsid w:val="00A10FD9"/>
     <w:pPr>
       <w:keepNext/>
       <w:keepLines/>
-      <w:spacing w:after="0" w:before="200"/>
-      <w:outlineLvl w:val="2"/>
+      <w:spacing w:after="40" w:before="80"/>
+      <w:outlineLvl w:val="3"/>
     </w:pPr>
     <w:rPr>
-      <w:rFonts w:asciiTheme="majorHAnsi" w:cstheme="majorBidi" w:eastAsiaTheme="majorEastAsia" w:hAnsiTheme="majorHAnsi"/>
-      <w:b/>
-      <w:bCs/>
-      <w:color w:themeColor="accent1" w:val="4F81BD"/>
-      <w:sz w:val="24"/>
-      <w:szCs w:val="24"/>
+      <w:rFonts w:cstheme="majorBidi" w:eastAsiaTheme="majorEastAsia"/>
+      <w:i/>
+      <w:iCs/>
+      <w:color w:themeColor="accent1" w:themeShade="BF" w:val="0F4761"/>
     </w:rPr>
   </w:style>
-  <w:style w:styleId="Heading4" w:type="paragraph">
-    <w:name w:val="Heading 4"/>
+  <w:style w:styleId="Heading5" w:type="paragraph">
+    <w:name w:val="heading 5"/>
     <w:basedOn w:val="Normal"/>
     <w:next w:val="BodyText"/>
+    <w:link w:val="Heading5Char"/>
     <w:uiPriority w:val="9"/>
+    <w:semiHidden/>
     <w:unhideWhenUsed/>
     <w:qFormat/>
+    <w:rsid w:val="00A10FD9"/>
     <w:pPr>
       <w:keepNext/>
       <w:keepLines/>
-      <w:spacing w:after="0" w:before="200"/>
-      <w:outlineLvl w:val="3"/>
+      <w:spacing w:after="40" w:before="80"/>
+      <w:outlineLvl w:val="4"/>
     </w:pPr>
     <w:rPr>
-      <w:rFonts w:asciiTheme="majorHAnsi" w:cstheme="majorBidi" w:eastAsiaTheme="majorEastAsia" w:hAnsiTheme="majorHAnsi"/>
-      <w:i/>
-      <w:bCs/>
-      <w:color w:themeColor="accent1" w:val="4F81BD"/>
-      <w:sz w:val="24"/>
-      <w:szCs w:val="24"/>
+      <w:rFonts w:cstheme="majorBidi" w:eastAsiaTheme="majorEastAsia"/>
+      <w:color w:themeColor="accent1" w:themeShade="BF" w:val="0F4761"/>
     </w:rPr>
   </w:style>
-  <w:style w:styleId="Heading5" w:type="paragraph">
-    <w:name w:val="Heading 5"/>
+  <w:style w:styleId="Heading6" w:type="paragraph">
+    <w:name w:val="heading 6"/>
     <w:basedOn w:val="Normal"/>
     <w:next w:val="BodyText"/>
+    <w:link w:val="Heading6Char"/>
     <w:uiPriority w:val="9"/>
+    <w:semiHidden/>
     <w:unhideWhenUsed/>
     <w:qFormat/>
+    <w:rsid w:val="00A10FD9"/>
     <w:pPr>
       <w:keepNext/>
       <w:keepLines/>
-      <w:spacing w:after="0" w:before="200"/>
-      <w:outlineLvl w:val="4"/>
+      <w:spacing w:after="0" w:before="40"/>
+      <w:outlineLvl w:val="5"/>
     </w:pPr>
     <w:rPr>
-      <w:rFonts w:asciiTheme="majorHAnsi" w:cstheme="majorBidi" w:eastAsiaTheme="majorEastAsia" w:hAnsiTheme="majorHAnsi"/>
+      <w:rFonts w:cstheme="majorBidi" w:eastAsiaTheme="majorEastAsia"/>
+      <w:i/>
       <w:iCs/>
-      <w:color w:themeColor="accent1" w:val="4F81BD"/>
-      <w:sz w:val="24"/>
-      <w:szCs w:val="24"/>
+      <w:color w:themeColor="text1" w:themeTint="A6" w:val="595959"/>
     </w:rPr>
   </w:style>
-  <w:style w:styleId="Heading6" w:type="paragraph">
-    <w:name w:val="Heading 6"/>
+  <w:style w:styleId="Heading7" w:type="paragraph">
+    <w:name w:val="heading 7"/>
     <w:basedOn w:val="Normal"/>
     <w:next w:val="BodyText"/>
+    <w:link w:val="Heading7Char"/>
     <w:uiPriority w:val="9"/>
+    <w:semiHidden/>
     <w:unhideWhenUsed/>
     <w:qFormat/>
+    <w:rsid w:val="00A10FD9"/>
     <w:pPr>
       <w:keepNext/>
       <w:keepLines/>
-      <w:spacing w:after="0" w:before="200"/>
-      <w:outlineLvl w:val="5"/>
+      <w:spacing w:after="0" w:before="40"/>
+      <w:outlineLvl w:val="6"/>
     </w:pPr>
     <w:rPr>
-      <w:rFonts w:asciiTheme="majorHAnsi" w:cstheme="majorBidi" w:eastAsiaTheme="majorEastAsia" w:hAnsiTheme="majorHAnsi"/>
-      <w:color w:themeColor="accent1" w:val="4F81BD"/>
-      <w:sz w:val="24"/>
-      <w:szCs w:val="24"/>
+      <w:rFonts w:cstheme="majorBidi" w:eastAsiaTheme="majorEastAsia"/>
+      <w:color w:themeColor="text1" w:themeTint="A6" w:val="595959"/>
     </w:rPr>
   </w:style>
-  <w:style w:styleId="Heading7" w:type="paragraph">
-    <w:name w:val="Heading 7"/>
+  <w:style w:styleId="Heading8" w:type="paragraph">
+    <w:name w:val="heading 8"/>
     <w:basedOn w:val="Normal"/>
     <w:next w:val="BodyText"/>
+    <w:link w:val="Heading8Char"/>
     <w:uiPriority w:val="9"/>
+    <w:semiHidden/>
     <w:unhideWhenUsed/>
     <w:qFormat/>
+    <w:rsid w:val="00A10FD9"/>
     <w:pPr>
       <w:keepNext/>
       <w:keepLines/>
-      <w:spacing w:after="0" w:before="200"/>
-      <w:outlineLvl w:val="6"/>
+      <w:spacing w:after="0"/>
+      <w:outlineLvl w:val="7"/>
     </w:pPr>
     <w:rPr>
-      <w:rFonts w:asciiTheme="majorHAnsi" w:cstheme="majorBidi" w:eastAsiaTheme="majorEastAsia" w:hAnsiTheme="majorHAnsi"/>
-      <w:color w:themeColor="accent1" w:val="4F81BD"/>
-      <w:sz w:val="24"/>
-      <w:szCs w:val="24"/>
+      <w:rFonts w:cstheme="majorBidi" w:eastAsiaTheme="majorEastAsia"/>
+      <w:i/>
+      <w:iCs/>
+      <w:color w:themeColor="text1" w:themeTint="D8" w:val="272727"/>
     </w:rPr>
   </w:style>
-  <w:style w:styleId="Heading8" w:type="paragraph">
-    <w:name w:val="Heading 8"/>
+  <w:style w:styleId="Heading9" w:type="paragraph">
+    <w:name w:val="heading 9"/>
     <w:basedOn w:val="Normal"/>
     <w:next w:val="BodyText"/>
+    <w:link w:val="Heading9Char"/>
     <w:uiPriority w:val="9"/>
+    <w:semiHidden/>
     <w:unhideWhenUsed/>
     <w:qFormat/>
+    <w:rsid w:val="00A10FD9"/>
     <w:pPr>
       <w:keepNext/>
       <w:keepLines/>
-      <w:spacing w:after="0" w:before="200"/>
-      <w:outlineLvl w:val="7"/>
-    </w:pPr>
-    <w:rPr>
-      <w:rFonts w:asciiTheme="majorHAnsi" w:cstheme="majorBidi" w:eastAsiaTheme="majorEastAsia" w:hAnsiTheme="majorHAnsi"/>
-      <w:color w:themeColor="accent1" w:val="4F81BD"/>
-      <w:sz w:val="24"/>
-      <w:szCs w:val="24"/>
-    </w:rPr>
-  </w:style>
-  <w:style w:styleId="Heading9" w:type="paragraph">
-    <w:name w:val="Heading 9"/>
-    <w:basedOn w:val="Normal"/>
-    <w:next w:val="BodyText"/>
-    <w:uiPriority w:val="9"/>
-    <w:unhideWhenUsed/>
-    <w:qFormat/>
-    <w:pPr>
-      <w:keepNext/>
-      <w:keepLines/>
-      <w:spacing w:after="0" w:before="200"/>
+      <w:spacing w:after="0"/>
       <w:outlineLvl w:val="8"/>
     </w:pPr>
     <w:rPr>
+      <w:rFonts w:cstheme="majorBidi" w:eastAsiaTheme="majorEastAsia"/>
+      <w:color w:themeColor="text1" w:themeTint="D8" w:val="272727"/>
+    </w:rPr>
+  </w:style>
+  <w:style w:customStyle="1" w:styleId="Heading1Char" w:type="character">
+    <w:name w:val="Heading 1 Char"/>
+    <w:basedOn w:val="DefaultParagraphFont"/>
+    <w:link w:val="Heading1"/>
+    <w:uiPriority w:val="9"/>
+    <w:rsid w:val="00A10FD9"/>
+    <w:rPr>
       <w:rFonts w:asciiTheme="majorHAnsi" w:cstheme="majorBidi" w:eastAsiaTheme="majorEastAsia" w:hAnsiTheme="majorHAnsi"/>
-      <w:color w:themeColor="accent1" w:val="4F81BD"/>
-      <w:sz w:val="24"/>
-      <w:szCs w:val="24"/>
+      <w:color w:themeColor="accent1" w:themeShade="BF" w:val="0F4761"/>
+      <w:sz w:val="40"/>
+      <w:szCs w:val="40"/>
+    </w:rPr>
+  </w:style>
+  <w:style w:customStyle="1" w:styleId="Heading2Char" w:type="character">
+    <w:name w:val="Heading 2 Char"/>
+    <w:basedOn w:val="DefaultParagraphFont"/>
+    <w:link w:val="Heading2"/>
+    <w:uiPriority w:val="9"/>
+    <w:semiHidden/>
+    <w:rsid w:val="00A10FD9"/>
+    <w:rPr>
+      <w:rFonts w:asciiTheme="majorHAnsi" w:cstheme="majorBidi" w:eastAsiaTheme="majorEastAsia" w:hAnsiTheme="majorHAnsi"/>
+      <w:color w:themeColor="accent1" w:themeShade="BF" w:val="0F4761"/>
+      <w:sz w:val="32"/>
+      <w:szCs w:val="32"/>
+    </w:rPr>
+  </w:style>
+  <w:style w:customStyle="1" w:styleId="Heading3Char" w:type="character">
+    <w:name w:val="Heading 3 Char"/>
+    <w:basedOn w:val="DefaultParagraphFont"/>
+    <w:link w:val="Heading3"/>
+    <w:uiPriority w:val="9"/>
+    <w:semiHidden/>
+    <w:rsid w:val="00A10FD9"/>
+    <w:rPr>
+      <w:rFonts w:cstheme="majorBidi" w:eastAsiaTheme="majorEastAsia"/>
+      <w:color w:themeColor="accent1" w:themeShade="BF" w:val="0F4761"/>
+      <w:sz w:val="28"/>
+      <w:szCs w:val="28"/>
+    </w:rPr>
+  </w:style>
+  <w:style w:customStyle="1" w:styleId="Heading4Char" w:type="character">
+    <w:name w:val="Heading 4 Char"/>
+    <w:basedOn w:val="DefaultParagraphFont"/>
+    <w:link w:val="Heading4"/>
+    <w:uiPriority w:val="9"/>
+    <w:semiHidden/>
+    <w:rsid w:val="00A10FD9"/>
+    <w:rPr>
+      <w:rFonts w:cstheme="majorBidi" w:eastAsiaTheme="majorEastAsia"/>
+      <w:i/>
+      <w:iCs/>
+      <w:color w:themeColor="accent1" w:themeShade="BF" w:val="0F4761"/>
+    </w:rPr>
+  </w:style>
+  <w:style w:customStyle="1" w:styleId="Heading5Char" w:type="character">
+    <w:name w:val="Heading 5 Char"/>
+    <w:basedOn w:val="DefaultParagraphFont"/>
+    <w:link w:val="Heading5"/>
+    <w:uiPriority w:val="9"/>
+    <w:semiHidden/>
+    <w:rsid w:val="00A10FD9"/>
+    <w:rPr>
+      <w:rFonts w:cstheme="majorBidi" w:eastAsiaTheme="majorEastAsia"/>
+      <w:color w:themeColor="accent1" w:themeShade="BF" w:val="0F4761"/>
+    </w:rPr>
+  </w:style>
+  <w:style w:customStyle="1" w:styleId="Heading6Char" w:type="character">
+    <w:name w:val="Heading 6 Char"/>
+    <w:basedOn w:val="DefaultParagraphFont"/>
+    <w:link w:val="Heading6"/>
+    <w:uiPriority w:val="9"/>
+    <w:semiHidden/>
+    <w:rsid w:val="00A10FD9"/>
+    <w:rPr>
+      <w:rFonts w:cstheme="majorBidi" w:eastAsiaTheme="majorEastAsia"/>
+      <w:i/>
+      <w:iCs/>
+      <w:color w:themeColor="text1" w:themeTint="A6" w:val="595959"/>
+    </w:rPr>
+  </w:style>
+  <w:style w:customStyle="1" w:styleId="Heading7Char" w:type="character">
+    <w:name w:val="Heading 7 Char"/>
+    <w:basedOn w:val="DefaultParagraphFont"/>
+    <w:link w:val="Heading7"/>
+    <w:uiPriority w:val="9"/>
+    <w:semiHidden/>
+    <w:rsid w:val="00A10FD9"/>
+    <w:rPr>
+      <w:rFonts w:cstheme="majorBidi" w:eastAsiaTheme="majorEastAsia"/>
+      <w:color w:themeColor="text1" w:themeTint="A6" w:val="595959"/>
+    </w:rPr>
+  </w:style>
+  <w:style w:customStyle="1" w:styleId="Heading8Char" w:type="character">
+    <w:name w:val="Heading 8 Char"/>
+    <w:basedOn w:val="DefaultParagraphFont"/>
+    <w:link w:val="Heading8"/>
+    <w:uiPriority w:val="9"/>
+    <w:semiHidden/>
+    <w:rsid w:val="00A10FD9"/>
+    <w:rPr>
+      <w:rFonts w:cstheme="majorBidi" w:eastAsiaTheme="majorEastAsia"/>
+      <w:i/>
+      <w:iCs/>
+      <w:color w:themeColor="text1" w:themeTint="D8" w:val="272727"/>
+    </w:rPr>
+  </w:style>
+  <w:style w:customStyle="1" w:styleId="Heading9Char" w:type="character">
+    <w:name w:val="Heading 9 Char"/>
+    <w:basedOn w:val="DefaultParagraphFont"/>
+    <w:link w:val="Heading9"/>
+    <w:uiPriority w:val="9"/>
+    <w:semiHidden/>
+    <w:rsid w:val="00A10FD9"/>
+    <w:rPr>
+      <w:rFonts w:cstheme="majorBidi" w:eastAsiaTheme="majorEastAsia"/>
+      <w:color w:themeColor="text1" w:themeTint="D8" w:val="272727"/>
     </w:rPr>
   </w:style>
   <w:style w:styleId="BlockText" w:type="paragraph">
@@ -7034,6 +7230,18 @@
     <w:uiPriority w:val="9"/>
     <w:unhideWhenUsed/>
     <w:qFormat/>
+  </w:style>
+  <w:style w:styleId="FootnoteBlockText" w:type="paragraph">
+    <w:name w:val="Footnote Block Text"/>
+    <w:basedOn w:val="FootnoteText"/>
+    <w:next w:val="FootnoteText"/>
+    <w:uiPriority w:val="9"/>
+    <w:unhideWhenUsed/>
+    <w:qFormat/>
+    <w:pPr>
+      <w:spacing w:after="100" w:before="100"/>
+      <w:ind w:firstLine="0" w:left="480" w:right="480"/>
+    </w:pPr>
   </w:style>
   <w:style w:default="1" w:styleId="DefaultParagraphFont" w:type="character">
     <w:name w:val="Default Paragraph Font"/>
@@ -7064,10 +7272,10 @@
         <w:jc w:val="left"/>
       </w:trPr>
       <w:tcPr>
-        <w:vAlign w:val="bottom"/>
         <w:tcBorders>
           <w:bottom w:val="single"/>
         </w:tcBorders>
+        <w:vAlign w:val="bottom"/>
       </w:tcPr>
     </w:tblStylePr>
   </w:style>
@@ -7183,6 +7391,7 @@
     <w:name w:val="KeywordTok"/>
     <w:basedOn w:val="VerbatimChar"/>
     <w:rPr>
+      <w:b/>
       <w:color w:val="003b4f"/>
       <w:shd w:val="clear" w:fill="f1f3f5"/>
     </w:rPr>
@@ -7287,9 +7496,9 @@
     <w:name w:val="DocumentationTok"/>
     <w:basedOn w:val="VerbatimChar"/>
     <w:rPr>
+      <w:i/>
       <w:color w:val="5e5e5e"/>
       <w:shd w:val="clear" w:fill="f1f3f5"/>
-      <w:i/>
     </w:rPr>
   </w:style>
   <w:style w:type="character" w:customStyle="1" w:styleId="AnnotationTok">
@@ -7304,9 +7513,9 @@
     <w:name w:val="CommentVarTok"/>
     <w:basedOn w:val="VerbatimChar"/>
     <w:rPr>
+      <w:i/>
       <w:color w:val="5e5e5e"/>
       <w:shd w:val="clear" w:fill="f1f3f5"/>
-      <w:i/>
     </w:rPr>
   </w:style>
   <w:style w:type="character" w:customStyle="1" w:styleId="OtherTok">
@@ -7337,6 +7546,7 @@
     <w:name w:val="ControlFlowTok"/>
     <w:basedOn w:val="VerbatimChar"/>
     <w:rPr>
+      <w:b/>
       <w:color w:val="003b4f"/>
       <w:shd w:val="clear" w:fill="f1f3f5"/>
     </w:rPr>
@@ -7401,9 +7611,9 @@
     <w:name w:val="WarningTok"/>
     <w:basedOn w:val="VerbatimChar"/>
     <w:rPr>
+      <w:i/>
       <w:color w:val="5e5e5e"/>
       <w:shd w:val="clear" w:fill="f1f3f5"/>
-      <w:i/>
     </w:rPr>
   </w:style>
   <w:style w:type="character" w:customStyle="1" w:styleId="AlertTok">
@@ -7444,44 +7654,44 @@
         <a:sysClr val="window" lastClr="FFFFFF"/>
       </a:lt1>
       <a:dk2>
-        <a:srgbClr val="1F497D"/>
+        <a:srgbClr val="0E2841"/>
       </a:dk2>
       <a:lt2>
-        <a:srgbClr val="EEECE1"/>
+        <a:srgbClr val="E8E8E8"/>
       </a:lt2>
       <a:accent1>
-        <a:srgbClr val="4F81BD"/>
+        <a:srgbClr val="156082"/>
       </a:accent1>
       <a:accent2>
-        <a:srgbClr val="C0504D"/>
+        <a:srgbClr val="E97132"/>
       </a:accent2>
       <a:accent3>
-        <a:srgbClr val="9BBB59"/>
+        <a:srgbClr val="196B24"/>
       </a:accent3>
       <a:accent4>
-        <a:srgbClr val="8064A2"/>
+        <a:srgbClr val="0F9ED5"/>
       </a:accent4>
       <a:accent5>
-        <a:srgbClr val="4BACC6"/>
+        <a:srgbClr val="A02B93"/>
       </a:accent5>
       <a:accent6>
-        <a:srgbClr val="F79646"/>
+        <a:srgbClr val="4EA72E"/>
       </a:accent6>
       <a:hlink>
-        <a:srgbClr val="0000FF"/>
+        <a:srgbClr val="467886"/>
       </a:hlink>
       <a:folHlink>
-        <a:srgbClr val="800080"/>
+        <a:srgbClr val="96607D"/>
       </a:folHlink>
     </a:clrScheme>
     <a:fontScheme name="Office">
       <a:majorFont>
-        <a:latin typeface="Calibri"/>
+        <a:latin typeface="Aptos Display" panose="02110004020202020204"/>
         <a:ea typeface=""/>
         <a:cs typeface=""/>
-        <a:font script="Jpan" typeface="ＭＳ ゴシック"/>
+        <a:font script="Jpan" typeface="游ゴシック Light"/>
         <a:font script="Hang" typeface="맑은 고딕"/>
-        <a:font script="Hans" typeface="宋体"/>
+        <a:font script="Hans" typeface="等线 Light"/>
         <a:font script="Hant" typeface="新細明體"/>
         <a:font script="Arab" typeface="Times New Roman"/>
         <a:font script="Hebr" typeface="Times New Roman"/>
@@ -7508,14 +7718,32 @@
         <a:font script="Mong" typeface="Mongolian Baiti"/>
         <a:font script="Viet" typeface="Times New Roman"/>
         <a:font script="Uigh" typeface="Microsoft Uighur"/>
+        <a:font script="Geor" typeface="Sylfaen"/>
+        <a:font script="Armn" typeface="Arial"/>
+        <a:font script="Bugi" typeface="Leelawadee UI"/>
+        <a:font script="Bopo" typeface="Microsoft JhengHei"/>
+        <a:font script="Java" typeface="Javanese Text"/>
+        <a:font script="Lisu" typeface="Segoe UI"/>
+        <a:font script="Mymr" typeface="Myanmar Text"/>
+        <a:font script="Nkoo" typeface="Ebrima"/>
+        <a:font script="Olck" typeface="Nirmala UI"/>
+        <a:font script="Osma" typeface="Ebrima"/>
+        <a:font script="Phag" typeface="Phagspa"/>
+        <a:font script="Syrn" typeface="Estrangelo Edessa"/>
+        <a:font script="Syrj" typeface="Estrangelo Edessa"/>
+        <a:font script="Syre" typeface="Estrangelo Edessa"/>
+        <a:font script="Sora" typeface="Nirmala UI"/>
+        <a:font script="Tale" typeface="Microsoft Tai Le"/>
+        <a:font script="Talu" typeface="Microsoft New Tai Lue"/>
+        <a:font script="Tfng" typeface="Ebrima"/>
       </a:majorFont>
       <a:minorFont>
-        <a:latin typeface="Cambria"/>
+        <a:latin typeface="Aptos" panose="02110004020202020204"/>
         <a:ea typeface=""/>
         <a:cs typeface=""/>
-        <a:font script="Jpan" typeface="ＭＳ 明朝"/>
+        <a:font script="Jpan" typeface="游明朝"/>
         <a:font script="Hang" typeface="맑은 고딕"/>
-        <a:font script="Hans" typeface="宋体"/>
+        <a:font script="Hans" typeface="等线"/>
         <a:font script="Hant" typeface="新細明體"/>
         <a:font script="Arab" typeface="Arial"/>
         <a:font script="Hebr" typeface="Arial"/>
@@ -7542,6 +7770,24 @@
         <a:font script="Mong" typeface="Mongolian Baiti"/>
         <a:font script="Viet" typeface="Arial"/>
         <a:font script="Uigh" typeface="Microsoft Uighur"/>
+        <a:font script="Geor" typeface="Sylfaen"/>
+        <a:font script="Armn" typeface="Arial"/>
+        <a:font script="Bugi" typeface="Leelawadee UI"/>
+        <a:font script="Bopo" typeface="Microsoft JhengHei"/>
+        <a:font script="Java" typeface="Javanese Text"/>
+        <a:font script="Lisu" typeface="Segoe UI"/>
+        <a:font script="Mymr" typeface="Myanmar Text"/>
+        <a:font script="Nkoo" typeface="Ebrima"/>
+        <a:font script="Olck" typeface="Nirmala UI"/>
+        <a:font script="Osma" typeface="Ebrima"/>
+        <a:font script="Phag" typeface="Phagspa"/>
+        <a:font script="Syrn" typeface="Estrangelo Edessa"/>
+        <a:font script="Syrj" typeface="Estrangelo Edessa"/>
+        <a:font script="Syre" typeface="Estrangelo Edessa"/>
+        <a:font script="Sora" typeface="Nirmala UI"/>
+        <a:font script="Tale" typeface="Microsoft Tai Le"/>
+        <a:font script="Talu" typeface="Microsoft New Tai Lue"/>
+        <a:font script="Tfng" typeface="Ebrima"/>
       </a:minorFont>
     </a:fontScheme>
     <a:fmtScheme name="Office">
@@ -7553,200 +7799,141 @@
           <a:gsLst>
             <a:gs pos="0">
               <a:schemeClr val="phClr">
-                <a:tint val="50000"/>
-                <a:satMod val="300000"/>
+                <a:lumMod val="110000"/>
+                <a:satMod val="105000"/>
+                <a:tint val="67000"/>
               </a:schemeClr>
             </a:gs>
-            <a:gs pos="35000">
+            <a:gs pos="50000">
               <a:schemeClr val="phClr">
-                <a:tint val="37000"/>
-                <a:satMod val="300000"/>
+                <a:lumMod val="105000"/>
+                <a:satMod val="103000"/>
+                <a:tint val="73000"/>
               </a:schemeClr>
             </a:gs>
             <a:gs pos="100000">
               <a:schemeClr val="phClr">
-                <a:tint val="15000"/>
-                <a:satMod val="350000"/>
+                <a:lumMod val="105000"/>
+                <a:satMod val="109000"/>
+                <a:tint val="81000"/>
               </a:schemeClr>
             </a:gs>
           </a:gsLst>
-          <a:lin ang="16200000" scaled="1"/>
+          <a:lin ang="5400000" scaled="0"/>
         </a:gradFill>
         <a:gradFill rotWithShape="1">
           <a:gsLst>
             <a:gs pos="0">
               <a:schemeClr val="phClr">
-                <a:tint val="100000"/>
+                <a:satMod val="103000"/>
+                <a:lumMod val="102000"/>
+                <a:tint val="94000"/>
+              </a:schemeClr>
+            </a:gs>
+            <a:gs pos="50000">
+              <a:schemeClr val="phClr">
+                <a:satMod val="110000"/>
+                <a:lumMod val="100000"/>
                 <a:shade val="100000"/>
-                <a:satMod val="130000"/>
               </a:schemeClr>
             </a:gs>
             <a:gs pos="100000">
               <a:schemeClr val="phClr">
-                <a:tint val="50000"/>
-                <a:shade val="100000"/>
-                <a:satMod val="350000"/>
+                <a:lumMod val="99000"/>
+                <a:satMod val="120000"/>
+                <a:shade val="78000"/>
               </a:schemeClr>
             </a:gs>
           </a:gsLst>
-          <a:lin ang="16200000" scaled="0"/>
+          <a:lin ang="5400000" scaled="0"/>
         </a:gradFill>
       </a:fillStyleLst>
       <a:lnStyleLst>
-        <a:ln w="9525" cap="flat" cmpd="sng" algn="ctr">
-          <a:solidFill>
-            <a:schemeClr val="phClr">
-              <a:shade val="95000"/>
-              <a:satMod val="105000"/>
-            </a:schemeClr>
-          </a:solidFill>
-          <a:prstDash val="solid"/>
-        </a:ln>
-        <a:ln w="25400" cap="flat" cmpd="sng" algn="ctr">
+        <a:ln w="6350" cap="flat" cmpd="sng" algn="ctr">
           <a:solidFill>
             <a:schemeClr val="phClr"/>
           </a:solidFill>
           <a:prstDash val="solid"/>
+          <a:miter lim="800000"/>
         </a:ln>
-        <a:ln w="38100" cap="flat" cmpd="sng" algn="ctr">
+        <a:ln w="12700" cap="flat" cmpd="sng" algn="ctr">
           <a:solidFill>
             <a:schemeClr val="phClr"/>
           </a:solidFill>
           <a:prstDash val="solid"/>
+          <a:miter lim="800000"/>
+        </a:ln>
+        <a:ln w="19050" cap="flat" cmpd="sng" algn="ctr">
+          <a:solidFill>
+            <a:schemeClr val="phClr"/>
+          </a:solidFill>
+          <a:prstDash val="solid"/>
+          <a:miter lim="800000"/>
         </a:ln>
       </a:lnStyleLst>
       <a:effectStyleLst>
         <a:effectStyle>
+          <a:effectLst/>
+        </a:effectStyle>
+        <a:effectStyle>
+          <a:effectLst/>
+        </a:effectStyle>
+        <a:effectStyle>
           <a:effectLst>
-            <a:outerShdw blurRad="40000" dist="20000" dir="5400000" rotWithShape="0">
+            <a:outerShdw blurRad="57150" dist="19050" dir="5400000" algn="ctr" rotWithShape="0">
               <a:srgbClr val="000000">
-                <a:alpha val="38000"/>
+                <a:alpha val="63000"/>
               </a:srgbClr>
             </a:outerShdw>
           </a:effectLst>
-        </a:effectStyle>
-        <a:effectStyle>
-          <a:effectLst>
-            <a:outerShdw blurRad="40000" dist="23000" dir="5400000" rotWithShape="0">
-              <a:srgbClr val="000000">
-                <a:alpha val="35000"/>
-              </a:srgbClr>
-            </a:outerShdw>
-          </a:effectLst>
-        </a:effectStyle>
-        <a:effectStyle>
-          <a:effectLst>
-            <a:outerShdw blurRad="40000" dist="23000" dir="5400000" rotWithShape="0">
-              <a:srgbClr val="000000">
-                <a:alpha val="35000"/>
-              </a:srgbClr>
-            </a:outerShdw>
-          </a:effectLst>
-          <a:scene3d>
-            <a:camera prst="orthographicFront">
-              <a:rot lat="0" lon="0" rev="0"/>
-            </a:camera>
-            <a:lightRig rig="threePt" dir="t">
-              <a:rot lat="0" lon="0" rev="1200000"/>
-            </a:lightRig>
-          </a:scene3d>
-          <a:sp3d>
-            <a:bevelT w="63500" h="25400"/>
-          </a:sp3d>
         </a:effectStyle>
       </a:effectStyleLst>
       <a:bgFillStyleLst>
         <a:solidFill>
           <a:schemeClr val="phClr"/>
         </a:solidFill>
+        <a:solidFill>
+          <a:schemeClr val="phClr">
+            <a:tint val="95000"/>
+            <a:satMod val="170000"/>
+          </a:schemeClr>
+        </a:solidFill>
         <a:gradFill rotWithShape="1">
           <a:gsLst>
             <a:gs pos="0">
               <a:schemeClr val="phClr">
-                <a:tint val="40000"/>
-                <a:satMod val="350000"/>
+                <a:tint val="93000"/>
+                <a:satMod val="150000"/>
+                <a:shade val="98000"/>
+                <a:lumMod val="102000"/>
               </a:schemeClr>
             </a:gs>
-            <a:gs pos="40000">
+            <a:gs pos="50000">
               <a:schemeClr val="phClr">
-                <a:tint val="45000"/>
-                <a:shade val="99000"/>
-                <a:satMod val="350000"/>
+                <a:tint val="98000"/>
+                <a:satMod val="130000"/>
+                <a:shade val="90000"/>
+                <a:lumMod val="103000"/>
               </a:schemeClr>
             </a:gs>
             <a:gs pos="100000">
               <a:schemeClr val="phClr">
-                <a:shade val="20000"/>
-                <a:satMod val="255000"/>
+                <a:shade val="63000"/>
+                <a:satMod val="120000"/>
               </a:schemeClr>
             </a:gs>
           </a:gsLst>
-          <a:path path="circle">
-            <a:fillToRect l="50000" t="-80000" r="50000" b="180000"/>
-          </a:path>
-        </a:gradFill>
-        <a:gradFill rotWithShape="1">
-          <a:gsLst>
-            <a:gs pos="0">
-              <a:schemeClr val="phClr">
-                <a:tint val="80000"/>
-                <a:satMod val="300000"/>
-              </a:schemeClr>
-            </a:gs>
-            <a:gs pos="100000">
-              <a:schemeClr val="phClr">
-                <a:shade val="30000"/>
-                <a:satMod val="200000"/>
-              </a:schemeClr>
-            </a:gs>
-          </a:gsLst>
-          <a:path path="circle">
-            <a:fillToRect l="50000" t="50000" r="50000" b="50000"/>
-          </a:path>
+          <a:lin ang="5400000" scaled="0"/>
         </a:gradFill>
       </a:bgFillStyleLst>
     </a:fmtScheme>
   </a:themeElements>
-  <a:objectDefaults>
-    <a:spDef>
-      <a:spPr/>
-      <a:bodyPr/>
-      <a:lstStyle/>
-      <a:style>
-        <a:lnRef idx="1">
-          <a:schemeClr val="accent1"/>
-        </a:lnRef>
-        <a:fillRef idx="3">
-          <a:schemeClr val="accent1"/>
-        </a:fillRef>
-        <a:effectRef idx="2">
-          <a:schemeClr val="accent1"/>
-        </a:effectRef>
-        <a:fontRef idx="minor">
-          <a:schemeClr val="lt1"/>
-        </a:fontRef>
-      </a:style>
-    </a:spDef>
-    <a:lnDef>
-      <a:spPr/>
-      <a:bodyPr/>
-      <a:lstStyle/>
-      <a:style>
-        <a:lnRef idx="2">
-          <a:schemeClr val="accent1"/>
-        </a:lnRef>
-        <a:fillRef idx="0">
-          <a:schemeClr val="accent1"/>
-        </a:fillRef>
-        <a:effectRef idx="1">
-          <a:schemeClr val="accent1"/>
-        </a:effectRef>
-        <a:fontRef idx="minor">
-          <a:schemeClr val="tx1"/>
-        </a:fontRef>
-      </a:style>
-    </a:lnDef>
-  </a:objectDefaults>
+  <a:objectDefaults/>
   <a:extraClrSchemeLst/>
+  <a:extLst>
+    <a:ext uri="{05A4C25C-085E-4340-85A3-A5531E510DB2}">
+      <thm15:themeFamily xmlns:thm15="http://schemas.microsoft.com/office/thememl/2012/main" name="Office Theme" id="{2E142A2C-CD16-42D6-873A-C26D2A0506FA}" vid="{1BDDFF52-6CD6-40A5-AB3C-68EB2F1E4D0A}"/>
+    </a:ext>
+  </a:extLst>
 </a:theme>
 </file>
</xml_diff>